<commit_message>
Edited 6 in word
</commit_message>
<xml_diff>
--- a/word file/קובץ תשובת המרצה לעבודה 24425.docx
+++ b/word file/קובץ תשובת המרצה לעבודה 24425.docx
@@ -91,25 +91,7 @@
           <w:szCs w:val="24"/>
           <w:rtl/>
         </w:rPr>
-        <w:t xml:space="preserve"> חוזר מנהל </w:t>
-      </w:r>
-      <w:proofErr w:type="spellStart"/>
-      <w:r>
-        <w:rPr>
-          <w:sz w:val="24"/>
-          <w:szCs w:val="24"/>
-          <w:rtl/>
-        </w:rPr>
-        <w:t>מה"ט</w:t>
-      </w:r>
-      <w:proofErr w:type="spellEnd"/>
-      <w:r>
-        <w:rPr>
-          <w:sz w:val="24"/>
-          <w:szCs w:val="24"/>
-          <w:rtl/>
-        </w:rPr>
-        <w:t xml:space="preserve"> – </w:t>
+        <w:t xml:space="preserve"> חוזר מנהל מה"ט – </w:t>
       </w:r>
       <w:r>
         <w:rPr>
@@ -660,7 +642,6 @@
         </w:rPr>
         <w:t xml:space="preserve">שם המכללה  </w:t>
       </w:r>
-      <w:proofErr w:type="spellStart"/>
       <w:r>
         <w:rPr>
           <w:sz w:val="24"/>
@@ -668,17 +649,7 @@
           <w:u w:val="single" w:color="000000"/>
           <w:rtl/>
         </w:rPr>
-        <w:t>המכללה</w:t>
-      </w:r>
-      <w:proofErr w:type="spellEnd"/>
-      <w:r>
-        <w:rPr>
-          <w:sz w:val="24"/>
-          <w:szCs w:val="24"/>
-          <w:u w:val="single" w:color="000000"/>
-          <w:rtl/>
-        </w:rPr>
-        <w:t xml:space="preserve"> הטכנולוגית נוף הגליל </w:t>
+        <w:t xml:space="preserve">המכללה הטכנולוגית נוף הגליל </w:t>
       </w:r>
       <w:r>
         <w:rPr>
@@ -1230,21 +1201,12 @@
                 <w:szCs w:val="24"/>
               </w:rPr>
             </w:pPr>
-            <w:proofErr w:type="spellStart"/>
-            <w:r>
-              <w:rPr>
-                <w:sz w:val="24"/>
-                <w:szCs w:val="24"/>
-              </w:rPr>
-              <w:t>Bsc</w:t>
-            </w:r>
-            <w:proofErr w:type="spellEnd"/>
-            <w:r>
-              <w:rPr>
-                <w:sz w:val="24"/>
-                <w:szCs w:val="24"/>
-              </w:rPr>
-              <w:t xml:space="preserve"> / Mba</w:t>
+            <w:r>
+              <w:rPr>
+                <w:sz w:val="24"/>
+                <w:szCs w:val="24"/>
+              </w:rPr>
+              <w:t>Bsc / Mba</w:t>
             </w:r>
           </w:p>
         </w:tc>
@@ -1293,23 +1255,13 @@
                 <w:szCs w:val="24"/>
               </w:rPr>
             </w:pPr>
-            <w:proofErr w:type="spellStart"/>
-            <w:r>
-              <w:rPr>
-                <w:sz w:val="24"/>
-                <w:szCs w:val="24"/>
-                <w:rtl/>
-              </w:rPr>
-              <w:t>יקינטון</w:t>
-            </w:r>
-            <w:proofErr w:type="spellEnd"/>
-            <w:r>
-              <w:rPr>
-                <w:sz w:val="24"/>
-                <w:szCs w:val="24"/>
-                <w:rtl/>
-              </w:rPr>
-              <w:t xml:space="preserve"> 23 חיפה </w:t>
+            <w:r>
+              <w:rPr>
+                <w:sz w:val="24"/>
+                <w:szCs w:val="24"/>
+                <w:rtl/>
+              </w:rPr>
+              <w:t xml:space="preserve">יקינטון 23 חיפה </w:t>
             </w:r>
           </w:p>
         </w:tc>
@@ -1541,18 +1493,8 @@
           <w:szCs w:val="24"/>
           <w:rtl/>
         </w:rPr>
-        <w:t xml:space="preserve">חתימת הסטודנט               חתימת המנחה האישי           חתימת הגורם המקצועי מטעם </w:t>
-      </w:r>
-      <w:proofErr w:type="spellStart"/>
-      <w:r>
-        <w:rPr>
-          <w:sz w:val="24"/>
-          <w:szCs w:val="24"/>
-          <w:rtl/>
-        </w:rPr>
-        <w:t>מה"ט</w:t>
-      </w:r>
-      <w:proofErr w:type="spellEnd"/>
+        <w:t>חתימת הסטודנט               חתימת המנחה האישי           חתימת הגורם המקצועי מטעם מה"ט</w:t>
+      </w:r>
     </w:p>
     <w:p>
       <w:pPr>
@@ -1611,7 +1553,7 @@
     </w:p>
     <w:p>
       <w:pPr>
-        <w:pStyle w:val="2"/>
+        <w:pStyle w:val="Heading2"/>
         <w:ind w:left="1107" w:hanging="695"/>
         <w:rPr>
           <w:b/>
@@ -1694,7 +1636,7 @@
     </w:p>
     <w:p>
       <w:pPr>
-        <w:pStyle w:val="1"/>
+        <w:pStyle w:val="Heading1"/>
         <w:rPr>
           <w:sz w:val="24"/>
           <w:szCs w:val="24"/>
@@ -1719,7 +1661,7 @@
     </w:p>
     <w:p>
       <w:pPr>
-        <w:pStyle w:val="2"/>
+        <w:pStyle w:val="Heading2"/>
         <w:rPr>
           <w:b/>
           <w:bCs/>
@@ -1851,7 +1793,7 @@
     </w:p>
     <w:p>
       <w:pPr>
-        <w:pStyle w:val="2"/>
+        <w:pStyle w:val="Heading2"/>
         <w:rPr>
           <w:b/>
           <w:bCs/>
@@ -2074,7 +2016,7 @@
     </w:p>
     <w:p>
       <w:pPr>
-        <w:pStyle w:val="1"/>
+        <w:pStyle w:val="Heading1"/>
         <w:rPr>
           <w:color w:val="32074F"/>
           <w:sz w:val="24"/>
@@ -2391,7 +2333,7 @@
     </w:p>
     <w:p>
       <w:pPr>
-        <w:pStyle w:val="1"/>
+        <w:pStyle w:val="Heading1"/>
         <w:ind w:left="369" w:hanging="369"/>
         <w:rPr>
           <w:sz w:val="24"/>
@@ -2485,7 +2427,7 @@
     </w:p>
     <w:p>
       <w:pPr>
-        <w:pStyle w:val="1"/>
+        <w:pStyle w:val="Heading1"/>
         <w:ind w:left="369" w:hanging="369"/>
         <w:rPr>
           <w:sz w:val="24"/>
@@ -2507,7 +2449,7 @@
     </w:p>
     <w:p>
       <w:pPr>
-        <w:pStyle w:val="2"/>
+        <w:pStyle w:val="Heading2"/>
         <w:rPr>
           <w:sz w:val="24"/>
           <w:szCs w:val="24"/>
@@ -2630,7 +2572,7 @@
     </w:p>
     <w:p>
       <w:pPr>
-        <w:pStyle w:val="2"/>
+        <w:pStyle w:val="Heading2"/>
         <w:rPr>
           <w:b/>
           <w:bCs/>
@@ -2654,7 +2596,7 @@
     </w:p>
     <w:tbl>
       <w:tblPr>
-        <w:tblStyle w:val="a6"/>
+        <w:tblStyle w:val="TableGrid0"/>
         <w:tblpPr w:leftFromText="180" w:rightFromText="180" w:vertAnchor="text" w:tblpXSpec="center" w:tblpY="1"/>
         <w:tblOverlap w:val="never"/>
         <w:bidiVisual/>
@@ -3412,7 +3354,6 @@
               </w:rPr>
               <w:t xml:space="preserve"> של  </w:t>
             </w:r>
-            <w:proofErr w:type="spellStart"/>
             <w:r>
               <w:rPr>
                 <w:sz w:val="24"/>
@@ -3420,7 +3361,6 @@
               </w:rPr>
               <w:t>BCrypt</w:t>
             </w:r>
-            <w:proofErr w:type="spellEnd"/>
             <w:r>
               <w:rPr>
                 <w:sz w:val="24"/>
@@ -3665,7 +3605,7 @@
     </w:p>
     <w:tbl>
       <w:tblPr>
-        <w:tblStyle w:val="a6"/>
+        <w:tblStyle w:val="TableGrid0"/>
         <w:tblpPr w:leftFromText="180" w:rightFromText="180" w:vertAnchor="text" w:tblpXSpec="center" w:tblpY="1"/>
         <w:tblOverlap w:val="never"/>
         <w:bidiVisual/>
@@ -5136,7 +5076,7 @@
     </w:p>
     <w:tbl>
       <w:tblPr>
-        <w:tblStyle w:val="a6"/>
+        <w:tblStyle w:val="TableGrid0"/>
         <w:tblpPr w:leftFromText="180" w:rightFromText="180" w:vertAnchor="text" w:tblpXSpec="center" w:tblpY="1"/>
         <w:tblOverlap w:val="never"/>
         <w:bidiVisual/>
@@ -5305,7 +5245,7 @@
           </w:p>
           <w:p>
             <w:pPr>
-              <w:pStyle w:val="a3"/>
+              <w:pStyle w:val="ListParagraph"/>
               <w:numPr>
                 <w:ilvl w:val="0"/>
                 <w:numId w:val="6"/>
@@ -5355,7 +5295,7 @@
           </w:p>
           <w:p>
             <w:pPr>
-              <w:pStyle w:val="a3"/>
+              <w:pStyle w:val="ListParagraph"/>
               <w:numPr>
                 <w:ilvl w:val="0"/>
                 <w:numId w:val="6"/>
@@ -5389,7 +5329,7 @@
           </w:p>
           <w:p>
             <w:pPr>
-              <w:pStyle w:val="a3"/>
+              <w:pStyle w:val="ListParagraph"/>
               <w:numPr>
                 <w:ilvl w:val="0"/>
                 <w:numId w:val="6"/>
@@ -5414,7 +5354,7 @@
           </w:p>
           <w:p>
             <w:pPr>
-              <w:pStyle w:val="a3"/>
+              <w:pStyle w:val="ListParagraph"/>
               <w:numPr>
                 <w:ilvl w:val="0"/>
                 <w:numId w:val="6"/>
@@ -5447,7 +5387,7 @@
           </w:p>
           <w:p>
             <w:pPr>
-              <w:pStyle w:val="a3"/>
+              <w:pStyle w:val="ListParagraph"/>
               <w:numPr>
                 <w:ilvl w:val="0"/>
                 <w:numId w:val="6"/>
@@ -5480,7 +5420,7 @@
           </w:p>
           <w:p>
             <w:pPr>
-              <w:pStyle w:val="a3"/>
+              <w:pStyle w:val="ListParagraph"/>
               <w:numPr>
                 <w:ilvl w:val="0"/>
                 <w:numId w:val="6"/>
@@ -5522,7 +5462,7 @@
           </w:p>
           <w:p>
             <w:pPr>
-              <w:pStyle w:val="a3"/>
+              <w:pStyle w:val="ListParagraph"/>
               <w:numPr>
                 <w:ilvl w:val="0"/>
                 <w:numId w:val="6"/>
@@ -5555,7 +5495,7 @@
           </w:p>
           <w:p>
             <w:pPr>
-              <w:pStyle w:val="a3"/>
+              <w:pStyle w:val="ListParagraph"/>
               <w:numPr>
                 <w:ilvl w:val="0"/>
                 <w:numId w:val="6"/>
@@ -5605,7 +5545,7 @@
           </w:p>
           <w:p>
             <w:pPr>
-              <w:pStyle w:val="a3"/>
+              <w:pStyle w:val="ListParagraph"/>
               <w:numPr>
                 <w:ilvl w:val="0"/>
                 <w:numId w:val="6"/>
@@ -5655,7 +5595,7 @@
           </w:p>
           <w:p>
             <w:pPr>
-              <w:pStyle w:val="a3"/>
+              <w:pStyle w:val="ListParagraph"/>
               <w:numPr>
                 <w:ilvl w:val="0"/>
                 <w:numId w:val="6"/>
@@ -5704,7 +5644,7 @@
           </w:p>
           <w:p>
             <w:pPr>
-              <w:pStyle w:val="a3"/>
+              <w:pStyle w:val="ListParagraph"/>
               <w:numPr>
                 <w:ilvl w:val="0"/>
                 <w:numId w:val="6"/>
@@ -5764,7 +5704,7 @@
           </w:p>
           <w:p>
             <w:pPr>
-              <w:pStyle w:val="a3"/>
+              <w:pStyle w:val="ListParagraph"/>
               <w:numPr>
                 <w:ilvl w:val="0"/>
                 <w:numId w:val="6"/>
@@ -5824,7 +5764,7 @@
           </w:p>
           <w:p>
             <w:pPr>
-              <w:pStyle w:val="a3"/>
+              <w:pStyle w:val="ListParagraph"/>
               <w:numPr>
                 <w:ilvl w:val="0"/>
                 <w:numId w:val="6"/>
@@ -5884,7 +5824,7 @@
           </w:p>
           <w:p>
             <w:pPr>
-              <w:pStyle w:val="a3"/>
+              <w:pStyle w:val="ListParagraph"/>
               <w:numPr>
                 <w:ilvl w:val="0"/>
                 <w:numId w:val="6"/>
@@ -5936,7 +5876,7 @@
           </w:p>
           <w:p>
             <w:pPr>
-              <w:pStyle w:val="a3"/>
+              <w:pStyle w:val="ListParagraph"/>
               <w:numPr>
                 <w:ilvl w:val="0"/>
                 <w:numId w:val="6"/>
@@ -5996,7 +5936,7 @@
           </w:p>
           <w:p>
             <w:pPr>
-              <w:pStyle w:val="a3"/>
+              <w:pStyle w:val="ListParagraph"/>
               <w:numPr>
                 <w:ilvl w:val="0"/>
                 <w:numId w:val="6"/>
@@ -6279,7 +6219,7 @@
           </w:p>
           <w:p>
             <w:pPr>
-              <w:pStyle w:val="a3"/>
+              <w:pStyle w:val="ListParagraph"/>
               <w:numPr>
                 <w:ilvl w:val="0"/>
                 <w:numId w:val="5"/>
@@ -6304,7 +6244,7 @@
           </w:p>
           <w:p>
             <w:pPr>
-              <w:pStyle w:val="a3"/>
+              <w:pStyle w:val="ListParagraph"/>
               <w:numPr>
                 <w:ilvl w:val="0"/>
                 <w:numId w:val="5"/>
@@ -6330,7 +6270,7 @@
           </w:p>
           <w:p>
             <w:pPr>
-              <w:pStyle w:val="a3"/>
+              <w:pStyle w:val="ListParagraph"/>
               <w:numPr>
                 <w:ilvl w:val="0"/>
                 <w:numId w:val="5"/>
@@ -6355,7 +6295,7 @@
           </w:p>
           <w:p>
             <w:pPr>
-              <w:pStyle w:val="a3"/>
+              <w:pStyle w:val="ListParagraph"/>
               <w:numPr>
                 <w:ilvl w:val="0"/>
                 <w:numId w:val="5"/>
@@ -6376,27 +6316,7 @@
                 <w:szCs w:val="24"/>
                 <w:rtl/>
               </w:rPr>
-              <w:t xml:space="preserve">פרטי שולחנות המסעדה (כמה אנשים יכולים לשבת </w:t>
-            </w:r>
-            <w:proofErr w:type="spellStart"/>
-            <w:r>
-              <w:rPr>
-                <w:rFonts w:ascii="David" w:hAnsi="David" w:cs="David"/>
-                <w:sz w:val="24"/>
-                <w:szCs w:val="24"/>
-                <w:rtl/>
-              </w:rPr>
-              <w:t>וכו</w:t>
-            </w:r>
-            <w:proofErr w:type="spellEnd"/>
-            <w:r>
-              <w:rPr>
-                <w:rFonts w:ascii="David" w:hAnsi="David" w:cs="David"/>
-                <w:sz w:val="24"/>
-                <w:szCs w:val="24"/>
-                <w:rtl/>
-              </w:rPr>
-              <w:t>..)</w:t>
+              <w:t>פרטי שולחנות המסעדה (כמה אנשים יכולים לשבת וכו..)</w:t>
             </w:r>
             <w:r>
               <w:rPr>
@@ -7037,27 +6957,7 @@
                 <w:szCs w:val="24"/>
                 <w:rtl/>
               </w:rPr>
-              <w:t xml:space="preserve"> נניח שהמסעדה כוללת 5 שולחנות ממוספרות מ 1-5 אם בעל בא למחוק את שולחן 2 שולחן 2 נמחק שולחן 3 הופך לשולחן 2 שולחן 4 ל-3 </w:t>
-            </w:r>
-            <w:proofErr w:type="spellStart"/>
-            <w:r>
-              <w:rPr>
-                <w:rFonts w:hint="cs"/>
-                <w:sz w:val="24"/>
-                <w:szCs w:val="24"/>
-                <w:rtl/>
-              </w:rPr>
-              <w:t>וכו</w:t>
-            </w:r>
-            <w:proofErr w:type="spellEnd"/>
-            <w:r>
-              <w:rPr>
-                <w:rFonts w:hint="cs"/>
-                <w:sz w:val="24"/>
-                <w:szCs w:val="24"/>
-                <w:rtl/>
-              </w:rPr>
-              <w:t>...</w:t>
+              <w:t xml:space="preserve"> נניח שהמסעדה כוללת 5 שולחנות ממוספרות מ 1-5 אם בעל בא למחוק את שולחן 2 שולחן 2 נמחק שולחן 3 הופך לשולחן 2 שולחן 4 ל-3 וכו...</w:t>
             </w:r>
           </w:p>
         </w:tc>
@@ -7276,7 +7176,7 @@
     </w:p>
     <w:tbl>
       <w:tblPr>
-        <w:tblStyle w:val="a6"/>
+        <w:tblStyle w:val="TableGrid0"/>
         <w:tblpPr w:leftFromText="180" w:rightFromText="180" w:vertAnchor="text" w:tblpXSpec="center" w:tblpY="1"/>
         <w:tblOverlap w:val="never"/>
         <w:bidiVisual/>
@@ -7662,7 +7562,7 @@
           </w:p>
           <w:p>
             <w:pPr>
-              <w:pStyle w:val="a3"/>
+              <w:pStyle w:val="ListParagraph"/>
               <w:numPr>
                 <w:ilvl w:val="0"/>
                 <w:numId w:val="7"/>
@@ -7686,7 +7586,7 @@
           </w:p>
           <w:p>
             <w:pPr>
-              <w:pStyle w:val="a3"/>
+              <w:pStyle w:val="ListParagraph"/>
               <w:numPr>
                 <w:ilvl w:val="0"/>
                 <w:numId w:val="7"/>
@@ -7710,7 +7610,7 @@
           </w:p>
           <w:p>
             <w:pPr>
-              <w:pStyle w:val="a3"/>
+              <w:pStyle w:val="ListParagraph"/>
               <w:numPr>
                 <w:ilvl w:val="0"/>
                 <w:numId w:val="7"/>
@@ -7734,7 +7634,7 @@
           </w:p>
           <w:p>
             <w:pPr>
-              <w:pStyle w:val="a3"/>
+              <w:pStyle w:val="ListParagraph"/>
               <w:numPr>
                 <w:ilvl w:val="0"/>
                 <w:numId w:val="7"/>
@@ -7858,7 +7758,7 @@
     </w:p>
     <w:p>
       <w:pPr>
-        <w:pStyle w:val="1"/>
+        <w:pStyle w:val="Heading1"/>
         <w:rPr>
           <w:sz w:val="24"/>
           <w:szCs w:val="24"/>
@@ -7886,7 +7786,7 @@
     </w:p>
     <w:tbl>
       <w:tblPr>
-        <w:tblStyle w:val="a6"/>
+        <w:tblStyle w:val="TableGrid0"/>
         <w:bidiVisual/>
         <w:tblW w:w="0" w:type="auto"/>
         <w:tblInd w:w="17" w:type="dxa"/>
@@ -7920,6 +7820,15 @@
               </w:rPr>
               <w:t>תיאור הבעיה</w:t>
             </w:r>
+            <w:r>
+              <w:rPr>
+                <w:rFonts w:hint="cs"/>
+                <w:b/>
+                <w:bCs/>
+                <w:rtl/>
+              </w:rPr>
+              <w:t>(6.1)</w:t>
+            </w:r>
           </w:p>
         </w:tc>
         <w:tc>
@@ -7945,10 +7854,22 @@
               </w:rPr>
               <w:t>פתרון אפשרי</w:t>
             </w:r>
+            <w:r>
+              <w:rPr>
+                <w:rFonts w:hint="cs"/>
+                <w:b/>
+                <w:bCs/>
+                <w:rtl/>
+              </w:rPr>
+              <w:t>(6.2)</w:t>
+            </w:r>
           </w:p>
         </w:tc>
       </w:tr>
       <w:tr>
+        <w:trPr>
+          <w:trHeight w:val="50"/>
+        </w:trPr>
         <w:tc>
           <w:tcPr>
             <w:tcW w:w="4636" w:type="dxa"/>
@@ -7964,16 +7885,43 @@
               <w:rPr>
                 <w:rtl/>
               </w:rPr>
-              <w:t xml:space="preserve">שימוש בשירותי צד שלישי (כמו </w:t>
-            </w:r>
-            <w:r>
-              <w:t>Twilio</w:t>
-            </w:r>
-            <w:r>
-              <w:rPr>
-                <w:rtl/>
-              </w:rPr>
-              <w:t>) לשליחת מיילים עשוי להגביל אתכם בבדיקת הצלחת שליחת המייל בפועל, וכן להגביל את זמן הגישה להיסטוריית ההודעות (עד 30 יום בלבד). מצב זה מקשה על ניטור אמין וארוך טווח של דיוור אלקטרוני ללקוחות.</w:t>
+              <w:t xml:space="preserve">אינטגרציה של אוסף של </w:t>
+            </w:r>
+            <w:r>
+              <w:rPr>
+                <w:lang w:bidi="ar-JO"/>
+              </w:rPr>
+              <w:t>APIs</w:t>
+            </w:r>
+            <w:r>
+              <w:rPr>
+                <w:rtl/>
+              </w:rPr>
+              <w:t xml:space="preserve"> בעיקר </w:t>
+            </w:r>
+            <w:r>
+              <w:rPr>
+                <w:lang w:bidi="ar-JO"/>
+              </w:rPr>
+              <w:t>Mailjet</w:t>
+            </w:r>
+            <w:r>
+              <w:rPr>
+                <w:rtl/>
+              </w:rPr>
+              <w:t xml:space="preserve"> לשליחת מייל ו</w:t>
+            </w:r>
+            <w:r>
+              <w:rPr>
+                <w:lang w:bidi="ar-JO"/>
+              </w:rPr>
+              <w:t>AbstractAPI</w:t>
+            </w:r>
+            <w:r>
+              <w:rPr>
+                <w:rtl/>
+              </w:rPr>
+              <w:t xml:space="preserve"> על מנת לבדוק אם כתובת מייל נמצאת</w:t>
             </w:r>
           </w:p>
         </w:tc>
@@ -7992,112 +7940,7 @@
               <w:rPr>
                 <w:rtl/>
               </w:rPr>
-              <w:t xml:space="preserve">שילוב שירותי דיוור ייעודיים (כגון </w:t>
-            </w:r>
-            <w:proofErr w:type="spellStart"/>
-            <w:r>
-              <w:t>Mailjet</w:t>
-            </w:r>
-            <w:proofErr w:type="spellEnd"/>
-            <w:r>
-              <w:rPr>
-                <w:rtl/>
-              </w:rPr>
-              <w:t>) או יצירת שכבת הפשטה פנימית (</w:t>
-            </w:r>
-            <w:proofErr w:type="spellStart"/>
-            <w:r>
-              <w:t>AbstractMailAPI</w:t>
-            </w:r>
-            <w:proofErr w:type="spellEnd"/>
-            <w:r>
-              <w:rPr>
-                <w:rtl/>
-              </w:rPr>
-              <w:t>) שתאפשר:</w:t>
-            </w:r>
-          </w:p>
-          <w:p>
-            <w:pPr>
-              <w:ind w:left="0" w:firstLine="0"/>
-              <w:rPr>
-                <w:rtl/>
-              </w:rPr>
-            </w:pPr>
-            <w:r>
-              <w:rPr>
-                <w:rtl/>
-              </w:rPr>
-              <w:t>תמיכה ב־</w:t>
-            </w:r>
-            <w:r>
-              <w:t>Retry</w:t>
-            </w:r>
-            <w:r>
-              <w:rPr>
-                <w:rtl/>
-              </w:rPr>
-              <w:t xml:space="preserve"> במקרה של כשל זמני.</w:t>
-            </w:r>
-          </w:p>
-          <w:p>
-            <w:pPr>
-              <w:ind w:left="0" w:firstLine="0"/>
-              <w:rPr>
-                <w:rtl/>
-              </w:rPr>
-            </w:pPr>
-            <w:r>
-              <w:rPr>
-                <w:rtl/>
-              </w:rPr>
-              <w:t xml:space="preserve">ניהול </w:t>
-            </w:r>
-            <w:r>
-              <w:t>Versioning</w:t>
-            </w:r>
-            <w:r>
-              <w:rPr>
-                <w:rtl/>
-              </w:rPr>
-              <w:t xml:space="preserve"> של הודעות כדי לעקוב אחרי כל ניסיון שליחה והסטטוס שלו.</w:t>
-            </w:r>
-          </w:p>
-          <w:p>
-            <w:pPr>
-              <w:ind w:left="0" w:firstLine="0"/>
-              <w:rPr>
-                <w:rtl/>
-              </w:rPr>
-            </w:pPr>
-            <w:r>
-              <w:rPr>
-                <w:rtl/>
-              </w:rPr>
-              <w:t>הרחבת זמינות הנתונים מעבר ל־30 יום לצורך מעקב עסקי וסטטיסטי.</w:t>
-            </w:r>
-          </w:p>
-          <w:p>
-            <w:pPr>
-              <w:ind w:left="0" w:firstLine="0"/>
-              <w:rPr>
-                <w:rtl/>
-              </w:rPr>
-            </w:pPr>
-            <w:r>
-              <w:rPr>
-                <w:rtl/>
-              </w:rPr>
-              <w:t>הפחתת התלות הישירה בשירות חיצוני יחיד (</w:t>
-            </w:r>
-            <w:r>
-              <w:t>Vendor Lock-in</w:t>
-            </w:r>
-            <w:r>
-              <w:rPr>
-                <w:rtl/>
-              </w:rPr>
-              <w:t>).</w:t>
+              <w:t>כמוס פונקציונאליות של שליחת מיילים דרך שימוש במחלקה המשלבת את פונקציונאליות שתי השירותים יחד</w:t>
             </w:r>
           </w:p>
         </w:tc>
@@ -8118,19 +7961,25 @@
               <w:rPr>
                 <w:rtl/>
               </w:rPr>
-              <w:t>עדכון</w:t>
-            </w:r>
-            <w:r>
-              <w:rPr>
-                <w:rtl/>
-              </w:rPr>
-              <w:t xml:space="preserve"> כל השולחנות אצל כל הלקוחות לא יעבוד בסדר במסעדות עם מספר שולחנים מעל 30</w:t>
-            </w:r>
-            <w:r>
-              <w:rPr>
-                <w:rtl/>
-              </w:rPr>
-              <w:t xml:space="preserve"> למשל</w:t>
+              <w:t>כישלון חיבור ל-</w:t>
+            </w:r>
+            <w:r>
+              <w:rPr>
+                <w:lang w:bidi="ar-JO"/>
+              </w:rPr>
+              <w:t>MongoDB</w:t>
+            </w:r>
+            <w:r>
+              <w:rPr>
+                <w:rtl/>
+              </w:rPr>
+              <w:t xml:space="preserve"> אחרי שלקוח נכנס יכול </w:t>
+            </w:r>
+            <w:r>
+              <w:rPr>
+                <w:rtl/>
+              </w:rPr>
+              <w:t>להיות בעיתי לפונקציונאליות של התוכנה</w:t>
             </w:r>
           </w:p>
         </w:tc>
@@ -8153,21 +8002,69 @@
             </w:r>
             <w:r>
               <w:rPr>
-                <w:rtl/>
-              </w:rPr>
-              <w:t xml:space="preserve">דרך של </w:t>
-            </w:r>
-            <w:r>
-              <w:rPr>
                 <w:lang w:bidi="ar-JO"/>
               </w:rPr>
-              <w:t>Versioning</w:t>
-            </w:r>
-            <w:r>
-              <w:rPr>
-                <w:rtl/>
-              </w:rPr>
-              <w:t xml:space="preserve"> של שולחנות על מנת לשלוח ללקוח רק את השולחנות הלא מעודכנות אצלו זה יפחית את כמות השולחנות אשר תישלח מהשרת ללקוח ברגע של עדכון</w:t>
+              <w:t>caching</w:t>
+            </w:r>
+            <w:r>
+              <w:rPr>
+                <w:rtl/>
+              </w:rPr>
+              <w:t xml:space="preserve"> לנתונים אשר חשובים ללקוח בעיקר הארוחות בתפריט וה-</w:t>
+            </w:r>
+            <w:r>
+              <w:rPr>
+                <w:lang w:bidi="ar-JO"/>
+              </w:rPr>
+              <w:t>State</w:t>
+            </w:r>
+            <w:r>
+              <w:rPr>
+                <w:rtl/>
+              </w:rPr>
+              <w:t xml:space="preserve"> האחרון של </w:t>
+            </w:r>
+            <w:r>
+              <w:rPr>
+                <w:rtl/>
+              </w:rPr>
+              <w:t>שולחנות</w:t>
+            </w:r>
+            <w:r>
+              <w:rPr>
+                <w:rtl/>
+              </w:rPr>
+              <w:t xml:space="preserve"> המסעדה</w:t>
+            </w:r>
+            <w:r>
+              <w:rPr>
+                <w:rtl/>
+              </w:rPr>
+              <w:t xml:space="preserve">. בנוסף לכך השארת אותו </w:t>
+            </w:r>
+            <w:r>
+              <w:rPr>
+                <w:lang w:bidi="ar-JO"/>
+              </w:rPr>
+              <w:t>State</w:t>
+            </w:r>
+            <w:r>
+              <w:rPr>
+                <w:rtl/>
+              </w:rPr>
+              <w:t xml:space="preserve"> בצד שרת חשוב כי לפעמים כישלון חיבור ל-</w:t>
+            </w:r>
+            <w:r>
+              <w:rPr>
+                <w:lang w:bidi="ar-JO"/>
+              </w:rPr>
+              <w:t>MongoDB</w:t>
+            </w:r>
+            <w:r>
+              <w:rPr>
+                <w:rtl/>
+              </w:rPr>
+              <w:t xml:space="preserve"> לא יהיה תוצאה משגיאה בשרת</w:t>
             </w:r>
           </w:p>
         </w:tc>
@@ -8181,18 +8078,23 @@
             <w:pPr>
               <w:ind w:left="0" w:firstLine="0"/>
               <w:rPr>
-                <w:rFonts w:cstheme="minorBidi" w:hint="cs"/>
-                <w:rtl/>
-              </w:rPr>
-            </w:pPr>
-            <w:r>
-              <w:rPr>
-                <w:rFonts w:cs="Arial"/>
-                <w:sz w:val="24"/>
-                <w:szCs w:val="24"/>
-                <w:rtl/>
-              </w:rPr>
-              <w:t>מה קורה אם בעל מסעדה מסיר אוכל מהתפריט לאחר שלקוח הזמין אותו?</w:t>
+                <w:rtl/>
+              </w:rPr>
+            </w:pPr>
+            <w:r>
+              <w:rPr>
+                <w:rtl/>
+              </w:rPr>
+              <w:t xml:space="preserve">סוג החיבור בין צד הלקוח לצד השרת הוא </w:t>
+            </w:r>
+            <w:r>
+              <w:t>HTTP</w:t>
+            </w:r>
+            <w:r>
+              <w:rPr>
+                <w:rtl/>
+              </w:rPr>
+              <w:t xml:space="preserve"> כברירת מחדל</w:t>
             </w:r>
           </w:p>
         </w:tc>
@@ -8211,7 +8113,25 @@
               <w:rPr>
                 <w:rtl/>
               </w:rPr>
-              <w:t>אחרי בקשת הארוחה נתוני הארוחה יאוחסנו בצורה סטטית בשרת כך שהם עדיין יופיעו אצל המשתמש והמלצר בגלל כך מחיקה לא תפגע בבקשות שבה נכללת אותה ארוחה שהבעל מחק</w:t>
+              <w:t xml:space="preserve">שימוש בתעודות </w:t>
+            </w:r>
+            <w:r>
+              <w:t>TLS</w:t>
+            </w:r>
+            <w:r>
+              <w:rPr>
+                <w:rtl/>
+              </w:rPr>
+              <w:t>/</w:t>
+            </w:r>
+            <w:r>
+              <w:t>SSL</w:t>
+            </w:r>
+            <w:r>
+              <w:rPr>
+                <w:rtl/>
+              </w:rPr>
+              <w:t xml:space="preserve"> על מנת לשמור על הצפנת מידע שיוחלף בין שרת ללקוח</w:t>
             </w:r>
           </w:p>
         </w:tc>
@@ -8232,32 +8152,43 @@
               <w:rPr>
                 <w:rtl/>
               </w:rPr>
-              <w:t xml:space="preserve">מה אם הבעל </w:t>
-            </w:r>
-            <w:r>
-              <w:rPr>
-                <w:rFonts w:hint="cs"/>
-                <w:rtl/>
-              </w:rPr>
-              <w:t xml:space="preserve">של המסעדה </w:t>
-            </w:r>
-            <w:r>
-              <w:rPr>
-                <w:rtl/>
-              </w:rPr>
-              <w:t>החליט למחוק מלצר שעובד (נמצא ב-</w:t>
+              <w:t>גישה ל-</w:t>
+            </w:r>
+            <w:r>
+              <w:t>API</w:t>
             </w:r>
             <w:r>
               <w:rPr>
                 <w:lang w:bidi="ar-JO"/>
               </w:rPr>
-              <w:t>Session</w:t>
-            </w:r>
-            <w:r>
-              <w:rPr>
-                <w:rtl/>
-              </w:rPr>
-              <w:t>)</w:t>
+              <w:t>s</w:t>
+            </w:r>
+            <w:r>
+              <w:rPr>
+                <w:rtl/>
+              </w:rPr>
+              <w:t xml:space="preserve"> דורשת מפתחות </w:t>
+            </w:r>
+            <w:r>
+              <w:t>API</w:t>
+            </w:r>
+            <w:r>
+              <w:rPr>
+                <w:rtl/>
+              </w:rPr>
+              <w:t xml:space="preserve"> שהתוכנה צריכה להכיל. אבל העלאת מפתחות עם הקוד ל-</w:t>
+            </w:r>
+            <w:r>
+              <w:rPr>
+                <w:lang w:bidi="ar-JO"/>
+              </w:rPr>
+              <w:t>Github</w:t>
+            </w:r>
+            <w:r>
+              <w:rPr>
+                <w:rtl/>
+              </w:rPr>
+              <w:t xml:space="preserve"> עלולה לחשוף את אותם מפתחות לשאר העולם</w:t>
             </w:r>
           </w:p>
         </w:tc>
@@ -8276,83 +8207,58 @@
               <w:rPr>
                 <w:rtl/>
               </w:rPr>
-              <w:t>במקרה זה תצא הודעה לבעל שאומרת שלא ניתן למחוק מלצר אשר כבר נמצא במשמרת</w:t>
-            </w:r>
-          </w:p>
-        </w:tc>
-      </w:tr>
-      <w:tr>
-        <w:tc>
-          <w:tcPr>
-            <w:tcW w:w="4636" w:type="dxa"/>
-          </w:tcPr>
-          <w:p>
-            <w:pPr>
-              <w:ind w:left="0" w:firstLine="0"/>
-              <w:rPr>
-                <w:rtl/>
-              </w:rPr>
-            </w:pPr>
-            <w:r>
-              <w:rPr>
-                <w:rtl/>
-              </w:rPr>
-              <w:t>מה אם משתמש ב-</w:t>
+              <w:t xml:space="preserve">לשים את כלל המפתחות בקובץ </w:t>
+            </w:r>
+            <w:r>
+              <w:t>JSON</w:t>
+            </w:r>
+            <w:r>
+              <w:rPr>
+                <w:rtl/>
+              </w:rPr>
+              <w:t xml:space="preserve"> אחד אשר נקרא </w:t>
+            </w:r>
+            <w:r>
+              <w:t>Secrets.json</w:t>
+            </w:r>
+            <w:r>
+              <w:rPr>
+                <w:rtl/>
+              </w:rPr>
+              <w:t xml:space="preserve"> ו</w:t>
+            </w:r>
+            <w:r>
+              <w:rPr>
+                <w:rtl/>
+              </w:rPr>
+              <w:t>אי העלאתו ל</w:t>
+            </w:r>
+            <w:r>
+              <w:rPr>
+                <w:rtl/>
+              </w:rPr>
+              <w:t>-</w:t>
             </w:r>
             <w:r>
               <w:rPr>
                 <w:lang w:bidi="ar-JO"/>
               </w:rPr>
-              <w:t>Role</w:t>
-            </w:r>
-            <w:r>
-              <w:rPr>
-                <w:rtl/>
-              </w:rPr>
-              <w:t xml:space="preserve"> בעל רצה לקרוא לפונקציות שנמצאות אצל מלצר ומשתמש האם הוא יכול לעשות זאת?</w:t>
-            </w:r>
-          </w:p>
-        </w:tc>
-        <w:tc>
-          <w:tcPr>
-            <w:tcW w:w="4639" w:type="dxa"/>
-          </w:tcPr>
-          <w:p>
-            <w:pPr>
-              <w:ind w:left="0" w:firstLine="0"/>
-              <w:rPr>
-                <w:rtl/>
-              </w:rPr>
-            </w:pPr>
-            <w:r>
-              <w:rPr>
-                <w:rtl/>
-              </w:rPr>
-              <w:t>כל עוד שה-</w:t>
-            </w:r>
-            <w:r>
-              <w:rPr>
-                <w:lang w:bidi="ar-JO"/>
-              </w:rPr>
-              <w:t>Role</w:t>
-            </w:r>
-            <w:r>
-              <w:rPr>
-                <w:rtl/>
-              </w:rPr>
-              <w:t xml:space="preserve">  של אותו משתמש נמצא ברמת גישה מעל ה-</w:t>
-            </w:r>
-            <w:r>
-              <w:rPr>
-                <w:lang w:bidi="ar-JO"/>
-              </w:rPr>
-              <w:t>Role</w:t>
-            </w:r>
-            <w:r>
-              <w:rPr>
-                <w:rtl/>
-              </w:rPr>
-              <w:t xml:space="preserve">  אשר הפונקציה דורשת אז זה בסדר</w:t>
+              <w:t>Github</w:t>
+            </w:r>
+            <w:r>
+              <w:rPr>
+                <w:rtl/>
+              </w:rPr>
+              <w:t xml:space="preserve"> דרך הוספת שמו לקובץ ה-</w:t>
+            </w:r>
+            <w:r>
+              <w:t>.gitignore</w:t>
+            </w:r>
+            <w:r>
+              <w:rPr>
+                <w:rtl/>
+              </w:rPr>
+              <w:t xml:space="preserve"> שלנו</w:t>
             </w:r>
           </w:p>
         </w:tc>
@@ -8360,7 +8266,7 @@
     </w:tbl>
     <w:p>
       <w:pPr>
-        <w:pStyle w:val="1"/>
+        <w:pStyle w:val="Heading1"/>
         <w:rPr>
           <w:sz w:val="24"/>
           <w:szCs w:val="24"/>
@@ -8391,15 +8297,14 @@
         <w:spacing w:after="160"/>
         <w:ind w:left="0" w:firstLine="0"/>
         <w:rPr>
-          <w:rFonts w:hint="cs"/>
-          <w:sz w:val="24"/>
-          <w:szCs w:val="24"/>
-        </w:rPr>
-      </w:pPr>
-    </w:p>
-    <w:p>
-      <w:pPr>
-        <w:pStyle w:val="2"/>
+          <w:sz w:val="24"/>
+          <w:szCs w:val="24"/>
+        </w:rPr>
+      </w:pPr>
+    </w:p>
+    <w:p>
+      <w:pPr>
+        <w:pStyle w:val="Heading2"/>
         <w:rPr>
           <w:b/>
           <w:bCs/>
@@ -8521,7 +8426,7 @@
     </w:p>
     <w:p>
       <w:pPr>
-        <w:pStyle w:val="2"/>
+        <w:pStyle w:val="Heading2"/>
         <w:rPr>
           <w:szCs w:val="28"/>
         </w:rPr>
@@ -8544,7 +8449,7 @@
     </w:p>
     <w:p>
       <w:pPr>
-        <w:pStyle w:val="a3"/>
+        <w:pStyle w:val="ListParagraph"/>
         <w:numPr>
           <w:ilvl w:val="0"/>
           <w:numId w:val="13"/>
@@ -8559,35 +8464,19 @@
           <w:rFonts w:ascii="David" w:hAnsi="David" w:cs="David"/>
           <w:lang w:bidi="ar-SA"/>
         </w:rPr>
-        <w:t xml:space="preserve">Visual Studio </w:t>
-      </w:r>
-      <w:proofErr w:type="gramStart"/>
+        <w:t xml:space="preserve">Visual Studio Code </w:t>
+      </w:r>
       <w:r>
         <w:rPr>
           <w:rFonts w:ascii="David" w:hAnsi="David" w:cs="David"/>
-          <w:lang w:bidi="ar-SA"/>
-        </w:rPr>
-        <w:t xml:space="preserve">Code </w:t>
-      </w:r>
-      <w:r>
-        <w:rPr>
-          <w:rFonts w:ascii="David" w:hAnsi="David" w:cs="David"/>
-          <w:rtl/>
-        </w:rPr>
-        <w:t xml:space="preserve"> תוכנה</w:t>
-      </w:r>
-      <w:proofErr w:type="gramEnd"/>
-      <w:r>
-        <w:rPr>
-          <w:rFonts w:ascii="David" w:hAnsi="David" w:cs="David"/>
-          <w:rtl/>
-        </w:rPr>
-        <w:t xml:space="preserve"> לעריכת קוד</w:t>
-      </w:r>
-    </w:p>
-    <w:p>
-      <w:pPr>
-        <w:pStyle w:val="a3"/>
+          <w:rtl/>
+        </w:rPr>
+        <w:t xml:space="preserve"> תוכנה לעריכת קוד</w:t>
+      </w:r>
+    </w:p>
+    <w:p>
+      <w:pPr>
+        <w:pStyle w:val="ListParagraph"/>
         <w:numPr>
           <w:ilvl w:val="0"/>
           <w:numId w:val="13"/>
@@ -8609,28 +8498,12 @@
           <w:rFonts w:ascii="David" w:hAnsi="David" w:cs="David"/>
           <w:rtl/>
         </w:rPr>
-        <w:t xml:space="preserve"> תוכנה </w:t>
-      </w:r>
-      <w:proofErr w:type="spellStart"/>
-      <w:r>
-        <w:rPr>
-          <w:rFonts w:ascii="David" w:hAnsi="David" w:cs="David"/>
-          <w:rtl/>
-        </w:rPr>
-        <w:t>לוויזווליזאציאת</w:t>
-      </w:r>
-      <w:proofErr w:type="spellEnd"/>
-      <w:r>
-        <w:rPr>
-          <w:rFonts w:ascii="David" w:hAnsi="David" w:cs="David"/>
-          <w:rtl/>
-        </w:rPr>
-        <w:t xml:space="preserve"> בסיס נתונים</w:t>
-      </w:r>
-    </w:p>
-    <w:p>
-      <w:pPr>
-        <w:pStyle w:val="a3"/>
+        <w:t xml:space="preserve"> תוכנה לוויזווליזאציאת בסיס נתונים</w:t>
+      </w:r>
+    </w:p>
+    <w:p>
+      <w:pPr>
+        <w:pStyle w:val="ListParagraph"/>
         <w:numPr>
           <w:ilvl w:val="0"/>
           <w:numId w:val="13"/>
@@ -8640,7 +8513,6 @@
           <w:lang w:bidi="ar-SA"/>
         </w:rPr>
       </w:pPr>
-      <w:proofErr w:type="spellStart"/>
       <w:r>
         <w:rPr>
           <w:rFonts w:ascii="David" w:hAnsi="David" w:cs="David"/>
@@ -8648,7 +8520,6 @@
         </w:rPr>
         <w:t>MailjetAPI</w:t>
       </w:r>
-      <w:proofErr w:type="spellEnd"/>
       <w:r>
         <w:rPr>
           <w:rFonts w:ascii="David" w:hAnsi="David" w:cs="David"/>
@@ -8722,7 +8593,7 @@
     </w:p>
     <w:p>
       <w:pPr>
-        <w:pStyle w:val="2"/>
+        <w:pStyle w:val="Heading2"/>
         <w:rPr>
           <w:szCs w:val="28"/>
         </w:rPr>
@@ -8845,21 +8716,7 @@
         <w:rPr>
           <w:rtl/>
         </w:rPr>
-        <w:t xml:space="preserve">: ספריה לתכנות ממשקי משתמש לאיפון ולאנדרואיד בחרתי אותה בגלל </w:t>
-      </w:r>
-      <w:proofErr w:type="spellStart"/>
-      <w:r>
-        <w:rPr>
-          <w:rtl/>
-        </w:rPr>
-        <w:t>פילוסופיאת</w:t>
-      </w:r>
-      <w:proofErr w:type="spellEnd"/>
-      <w:r>
-        <w:rPr>
-          <w:rtl/>
-        </w:rPr>
-        <w:t xml:space="preserve"> ה-</w:t>
+        <w:t>: ספריה לתכנות ממשקי משתמש לאיפון ולאנדרואיד בחרתי אותה בגלל פילוסופיאת ה-</w:t>
       </w:r>
       <w:r>
         <w:rPr>
@@ -9052,7 +8909,7 @@
     </w:p>
     <w:p>
       <w:pPr>
-        <w:pStyle w:val="2"/>
+        <w:pStyle w:val="Heading2"/>
         <w:rPr>
           <w:rtl/>
         </w:rPr>
@@ -9172,7 +9029,7 @@
     <w:p/>
     <w:p>
       <w:pPr>
-        <w:pStyle w:val="2"/>
+        <w:pStyle w:val="Heading2"/>
         <w:rPr>
           <w:b/>
           <w:bCs/>
@@ -9205,7 +9062,6 @@
         </w:rPr>
         <w:t xml:space="preserve">מחלקת </w:t>
       </w:r>
-      <w:proofErr w:type="spellStart"/>
       <w:r>
         <w:rPr>
           <w:b/>
@@ -9223,7 +9079,6 @@
         </w:rPr>
         <w:t>ocketService</w:t>
       </w:r>
-      <w:proofErr w:type="spellEnd"/>
       <w:r>
         <w:rPr>
           <w:b/>
@@ -9258,21 +9113,7 @@
         <w:rPr>
           <w:rtl/>
         </w:rPr>
-        <w:t xml:space="preserve"> כגון אם משתמש ישב על שולחן התרחיש יסמן את השולחן כ-"לו פנוי" אצל שאר המשתמשים. השירות הזה גם מספק פונקציונאליות למלצר לארח שולחן לבדוק דרישות משתמש </w:t>
-      </w:r>
-      <w:proofErr w:type="spellStart"/>
-      <w:r>
-        <w:rPr>
-          <w:rtl/>
-        </w:rPr>
-        <w:t>וכו</w:t>
-      </w:r>
-      <w:proofErr w:type="spellEnd"/>
-      <w:r>
-        <w:rPr>
-          <w:rtl/>
-        </w:rPr>
-        <w:t>...</w:t>
+        <w:t xml:space="preserve"> כגון אם משתמש ישב על שולחן התרחיש יסמן את השולחן כ-"לו פנוי" אצל שאר המשתמשים. השירות הזה גם מספק פונקציונאליות למלצר לארח שולחן לבדוק דרישות משתמש וכו...</w:t>
       </w:r>
     </w:p>
     <w:p>
@@ -9300,7 +9141,6 @@
         </w:rPr>
         <w:t xml:space="preserve">מחלקת </w:t>
       </w:r>
-      <w:proofErr w:type="spellStart"/>
       <w:r>
         <w:rPr>
           <w:b/>
@@ -9310,7 +9150,6 @@
         </w:rPr>
         <w:t>OwnerController</w:t>
       </w:r>
-      <w:proofErr w:type="spellEnd"/>
       <w:r>
         <w:rPr>
           <w:b/>
@@ -9382,7 +9221,6 @@
         </w:rPr>
         <w:t xml:space="preserve">מחלקת </w:t>
       </w:r>
-      <w:proofErr w:type="spellStart"/>
       <w:r>
         <w:rPr>
           <w:b/>
@@ -9392,7 +9230,6 @@
         </w:rPr>
         <w:t>SecuirityManager</w:t>
       </w:r>
-      <w:proofErr w:type="spellEnd"/>
       <w:r>
         <w:rPr>
           <w:b/>
@@ -9457,7 +9294,7 @@
     </w:p>
     <w:p>
       <w:pPr>
-        <w:pStyle w:val="2"/>
+        <w:pStyle w:val="Heading2"/>
       </w:pPr>
       <w:r>
         <w:rPr>
@@ -9525,7 +9362,7 @@
     </w:p>
     <w:p>
       <w:pPr>
-        <w:pStyle w:val="2"/>
+        <w:pStyle w:val="Heading2"/>
         <w:rPr>
           <w:b/>
           <w:bCs/>
@@ -9544,6 +9381,7 @@
           <w:u w:val="single"/>
           <w:rtl/>
         </w:rPr>
+        <w:lastRenderedPageBreak/>
         <w:t xml:space="preserve">ממשק המשתמש/לקוח – </w:t>
       </w:r>
       <w:r>
@@ -10058,6 +9896,7 @@
           <w:u w:val="single"/>
           <w:rtl/>
         </w:rPr>
+        <w:lastRenderedPageBreak/>
         <w:t>תפריט אוכל (משתמש</w:t>
       </w:r>
       <w:r>
@@ -10753,6 +10592,7 @@
           <w:u w:val="single"/>
           <w:rtl/>
         </w:rPr>
+        <w:lastRenderedPageBreak/>
         <w:t xml:space="preserve">תפריט משתמש </w:t>
       </w:r>
       <w:r>
@@ -11527,7 +11367,7 @@
     </w:p>
     <w:p>
       <w:pPr>
-        <w:pStyle w:val="2"/>
+        <w:pStyle w:val="Heading2"/>
         <w:rPr>
           <w:b/>
           <w:bCs/>
@@ -11560,7 +11400,7 @@
     </w:p>
     <w:p>
       <w:pPr>
-        <w:pStyle w:val="a9"/>
+        <w:pStyle w:val="NoSpacing"/>
         <w:rPr>
           <w:rtl/>
         </w:rPr>
@@ -11602,7 +11442,7 @@
     </w:p>
     <w:p>
       <w:pPr>
-        <w:pStyle w:val="a9"/>
+        <w:pStyle w:val="NoSpacing"/>
         <w:rPr>
           <w:rtl/>
         </w:rPr>
@@ -11617,7 +11457,7 @@
     </w:p>
     <w:p>
       <w:pPr>
-        <w:pStyle w:val="2"/>
+        <w:pStyle w:val="Heading2"/>
         <w:rPr>
           <w:b/>
           <w:bCs/>
@@ -11650,7 +11490,7 @@
     </w:p>
     <w:p>
       <w:pPr>
-        <w:pStyle w:val="a9"/>
+        <w:pStyle w:val="NoSpacing"/>
         <w:jc w:val="both"/>
       </w:pPr>
       <w:r>
@@ -11693,10 +11533,9 @@
     </w:p>
     <w:p>
       <w:pPr>
-        <w:pStyle w:val="a9"/>
+        <w:pStyle w:val="NoSpacing"/>
         <w:jc w:val="both"/>
       </w:pPr>
-      <w:proofErr w:type="gramStart"/>
       <w:r>
         <w:rPr>
           <w:b/>
@@ -11715,14 +11554,7 @@
         <w:rPr>
           <w:rtl/>
         </w:rPr>
-        <w:t>ספרייה</w:t>
-      </w:r>
-      <w:proofErr w:type="gramEnd"/>
-      <w:r>
-        <w:rPr>
-          <w:rtl/>
-        </w:rPr>
-        <w:t xml:space="preserve"> לביצוע בקשות</w:t>
+        <w:t>ספרייה לביצוע בקשות</w:t>
       </w:r>
       <w:r>
         <w:t xml:space="preserve"> HTTP </w:t>
@@ -11739,7 +11571,7 @@
     </w:p>
     <w:p>
       <w:pPr>
-        <w:pStyle w:val="a9"/>
+        <w:pStyle w:val="NoSpacing"/>
         <w:jc w:val="both"/>
         <w:rPr>
           <w:rtl/>
@@ -11752,7 +11584,6 @@
         </w:rPr>
         <w:t xml:space="preserve"> </w:t>
       </w:r>
-      <w:proofErr w:type="gramStart"/>
       <w:r>
         <w:rPr>
           <w:b/>
@@ -11768,15 +11599,7 @@
           <w:rFonts w:hint="cs"/>
           <w:rtl/>
         </w:rPr>
-        <w:t>:</w:t>
-      </w:r>
-      <w:proofErr w:type="gramEnd"/>
-      <w:r>
-        <w:rPr>
-          <w:rFonts w:hint="cs"/>
-          <w:rtl/>
-        </w:rPr>
-        <w:t xml:space="preserve"> </w:t>
+        <w:t xml:space="preserve">: </w:t>
       </w:r>
       <w:r>
         <w:rPr>
@@ -11799,10 +11622,9 @@
     </w:p>
     <w:p>
       <w:pPr>
-        <w:pStyle w:val="a9"/>
+        <w:pStyle w:val="NoSpacing"/>
         <w:jc w:val="both"/>
       </w:pPr>
-      <w:proofErr w:type="gramStart"/>
       <w:r>
         <w:rPr>
           <w:b/>
@@ -11818,29 +11640,13 @@
           <w:rFonts w:hint="cs"/>
           <w:rtl/>
         </w:rPr>
-        <w:t xml:space="preserve"> :</w:t>
-      </w:r>
-      <w:proofErr w:type="gramEnd"/>
-      <w:r>
-        <w:rPr>
-          <w:rFonts w:hint="cs"/>
-          <w:rtl/>
-        </w:rPr>
-        <w:t xml:space="preserve"> </w:t>
-      </w:r>
-      <w:proofErr w:type="spellStart"/>
-      <w:r>
-        <w:rPr>
-          <w:rtl/>
-        </w:rPr>
-        <w:t>פריימוורק</w:t>
-      </w:r>
-      <w:proofErr w:type="spellEnd"/>
-      <w:r>
-        <w:rPr>
-          <w:rtl/>
-        </w:rPr>
-        <w:t xml:space="preserve"> ליצירת אפליקציות רשת ושרתים ב</w:t>
+        <w:t xml:space="preserve"> : </w:t>
+      </w:r>
+      <w:r>
+        <w:rPr>
+          <w:rtl/>
+        </w:rPr>
+        <w:t>פריימוורק ליצירת אפליקציות רשת ושרתים ב</w:t>
       </w:r>
       <w:r>
         <w:t>-Node.js.</w:t>
@@ -11848,13 +11654,12 @@
     </w:p>
     <w:p>
       <w:pPr>
-        <w:pStyle w:val="a9"/>
+        <w:pStyle w:val="NoSpacing"/>
         <w:jc w:val="both"/>
         <w:rPr>
           <w:rtl/>
         </w:rPr>
       </w:pPr>
-      <w:proofErr w:type="gramStart"/>
       <w:r>
         <w:rPr>
           <w:b/>
@@ -11870,35 +11675,13 @@
           <w:rFonts w:hint="cs"/>
           <w:rtl/>
         </w:rPr>
-        <w:t xml:space="preserve"> :</w:t>
-      </w:r>
-      <w:proofErr w:type="gramEnd"/>
-      <w:r>
-        <w:rPr>
-          <w:rFonts w:hint="cs"/>
-          <w:rtl/>
-        </w:rPr>
-        <w:t xml:space="preserve"> </w:t>
-      </w:r>
-      <w:r>
-        <w:rPr>
-          <w:rtl/>
-        </w:rPr>
-        <w:t xml:space="preserve">מנגנון אבטחה לניהול בקשות ממקורות שונים ולמניעת בעיות גישה בין </w:t>
-      </w:r>
-      <w:proofErr w:type="spellStart"/>
-      <w:r>
-        <w:rPr>
-          <w:rtl/>
-        </w:rPr>
-        <w:t>דומיינים</w:t>
-      </w:r>
-      <w:proofErr w:type="spellEnd"/>
-      <w:r>
-        <w:rPr>
-          <w:rtl/>
-        </w:rPr>
-        <w:t xml:space="preserve"> שונים</w:t>
+        <w:t xml:space="preserve"> : </w:t>
+      </w:r>
+      <w:r>
+        <w:rPr>
+          <w:rtl/>
+        </w:rPr>
+        <w:t>מנגנון אבטחה לניהול בקשות ממקורות שונים ולמניעת בעיות גישה בין דומיינים שונים</w:t>
       </w:r>
       <w:r>
         <w:t>.</w:t>
@@ -11906,7 +11689,7 @@
     </w:p>
     <w:p>
       <w:pPr>
-        <w:pStyle w:val="a9"/>
+        <w:pStyle w:val="NoSpacing"/>
         <w:jc w:val="both"/>
         <w:rPr>
           <w:rtl/>
@@ -11915,7 +11698,7 @@
     </w:p>
     <w:p>
       <w:pPr>
-        <w:pStyle w:val="a9"/>
+        <w:pStyle w:val="NoSpacing"/>
         <w:jc w:val="both"/>
         <w:rPr>
           <w:rtl/>
@@ -11949,7 +11732,7 @@
     </w:p>
     <w:p>
       <w:pPr>
-        <w:pStyle w:val="a9"/>
+        <w:pStyle w:val="NoSpacing"/>
         <w:jc w:val="both"/>
         <w:rPr>
           <w:rtl/>
@@ -11958,7 +11741,7 @@
     </w:p>
     <w:p>
       <w:pPr>
-        <w:pStyle w:val="1"/>
+        <w:pStyle w:val="Heading1"/>
         <w:rPr>
           <w:szCs w:val="28"/>
           <w:rtl/>
@@ -11984,7 +11767,7 @@
     </w:p>
     <w:p>
       <w:pPr>
-        <w:pStyle w:val="2"/>
+        <w:pStyle w:val="Heading2"/>
         <w:rPr>
           <w:rtl/>
         </w:rPr>
@@ -12017,7 +11800,6 @@
           <w:noProof/>
           <w:rtl/>
         </w:rPr>
-        <w:lastRenderedPageBreak/>
         <w:drawing>
           <wp:anchor distT="0" distB="0" distL="114300" distR="114300" simplePos="0" relativeHeight="251717632" behindDoc="0" locked="0" layoutInCell="1" allowOverlap="1" wp14:anchorId="31B719E7" wp14:editId="1C34D4CC">
             <wp:simplePos x="0" y="0"/>
@@ -12121,7 +11903,7 @@
     </w:p>
     <w:p>
       <w:pPr>
-        <w:pStyle w:val="1"/>
+        <w:pStyle w:val="Heading1"/>
         <w:rPr>
           <w:sz w:val="24"/>
           <w:szCs w:val="24"/>
@@ -12142,7 +11924,7 @@
     </w:p>
     <w:p>
       <w:pPr>
-        <w:pStyle w:val="2"/>
+        <w:pStyle w:val="Heading2"/>
         <w:rPr>
           <w:b/>
           <w:bCs/>
@@ -12402,7 +12184,7 @@
     </w:p>
     <w:p>
       <w:pPr>
-        <w:pStyle w:val="2"/>
+        <w:pStyle w:val="Heading2"/>
         <w:rPr>
           <w:b/>
           <w:bCs/>
@@ -12541,7 +12323,7 @@
     </w:p>
     <w:p>
       <w:pPr>
-        <w:pStyle w:val="2"/>
+        <w:pStyle w:val="Heading2"/>
         <w:rPr>
           <w:b/>
           <w:bCs/>
@@ -12565,7 +12347,7 @@
     </w:p>
     <w:p>
       <w:pPr>
-        <w:pStyle w:val="4"/>
+        <w:pStyle w:val="Heading4"/>
         <w:rPr>
           <w:color w:val="000000" w:themeColor="text1"/>
           <w:rtl/>
@@ -12759,7 +12541,7 @@
     </w:p>
     <w:p>
       <w:pPr>
-        <w:pStyle w:val="4"/>
+        <w:pStyle w:val="Heading4"/>
         <w:rPr>
           <w:rFonts w:ascii="David" w:hAnsi="David" w:cs="David"/>
           <w:b/>
@@ -12874,7 +12656,7 @@
     </w:p>
     <w:p>
       <w:pPr>
-        <w:pStyle w:val="4"/>
+        <w:pStyle w:val="Heading4"/>
         <w:bidi w:val="0"/>
         <w:rPr>
           <w:rFonts w:ascii="David" w:hAnsi="David" w:cs="David"/>
@@ -13007,7 +12789,7 @@
     </w:p>
     <w:p>
       <w:pPr>
-        <w:pStyle w:val="4"/>
+        <w:pStyle w:val="Heading4"/>
         <w:bidi w:val="0"/>
         <w:rPr>
           <w:rFonts w:ascii="David" w:hAnsi="David" w:cs="David"/>
@@ -13053,7 +12835,7 @@
     </w:p>
     <w:p>
       <w:pPr>
-        <w:pStyle w:val="4"/>
+        <w:pStyle w:val="Heading4"/>
         <w:bidi w:val="0"/>
         <w:rPr>
           <w:rFonts w:ascii="David" w:hAnsi="David" w:cs="David"/>
@@ -13238,7 +13020,7 @@
     </w:p>
     <w:p>
       <w:pPr>
-        <w:pStyle w:val="4"/>
+        <w:pStyle w:val="Heading4"/>
         <w:rPr>
           <w:b/>
           <w:bCs/>
@@ -13306,7 +13088,7 @@
     </w:p>
     <w:tbl>
       <w:tblPr>
-        <w:tblStyle w:val="a6"/>
+        <w:tblStyle w:val="TableGrid0"/>
         <w:bidiVisual/>
         <w:tblW w:w="0" w:type="auto"/>
         <w:tblInd w:w="17" w:type="dxa"/>
@@ -13564,7 +13346,7 @@
     </w:p>
     <w:tbl>
       <w:tblPr>
-        <w:tblStyle w:val="a6"/>
+        <w:tblStyle w:val="TableGrid0"/>
         <w:bidiVisual/>
         <w:tblW w:w="0" w:type="auto"/>
         <w:tblInd w:w="17" w:type="dxa"/>
@@ -13733,21 +13515,7 @@
               <w:rPr>
                 <w:rtl/>
               </w:rPr>
-              <w:t xml:space="preserve"> או ממסדי </w:t>
-            </w:r>
-            <w:proofErr w:type="spellStart"/>
-            <w:r>
-              <w:rPr>
-                <w:rtl/>
-              </w:rPr>
-              <w:t>הניתונים</w:t>
-            </w:r>
-            <w:proofErr w:type="spellEnd"/>
-            <w:r>
-              <w:rPr>
-                <w:rtl/>
-              </w:rPr>
-              <w:t xml:space="preserve"> במקרה והסועד הוא הסועד הראשון שהתחבר</w:t>
+              <w:t xml:space="preserve"> או ממסדי הניתונים במקרה והסועד הוא הסועד הראשון שהתחבר</w:t>
             </w:r>
           </w:p>
         </w:tc>
@@ -14310,7 +14078,7 @@
     </w:p>
     <w:tbl>
       <w:tblPr>
-        <w:tblStyle w:val="a6"/>
+        <w:tblStyle w:val="TableGrid0"/>
         <w:bidiVisual/>
         <w:tblW w:w="0" w:type="auto"/>
         <w:tblInd w:w="17" w:type="dxa"/>
@@ -14457,11 +14225,9 @@
             <w:r>
               <w:br/>
             </w:r>
-            <w:proofErr w:type="spellStart"/>
             <w:r>
               <w:t>tableNumber</w:t>
             </w:r>
-            <w:proofErr w:type="spellEnd"/>
           </w:p>
           <w:p>
             <w:pPr>
@@ -14481,11 +14247,9 @@
               </w:tabs>
               <w:ind w:left="0" w:firstLine="0"/>
             </w:pPr>
-            <w:proofErr w:type="spellStart"/>
             <w:r>
               <w:t>waiterId</w:t>
             </w:r>
-            <w:proofErr w:type="spellEnd"/>
           </w:p>
           <w:p>
             <w:pPr>
@@ -14494,11 +14258,9 @@
               </w:tabs>
               <w:ind w:left="0" w:firstLine="0"/>
             </w:pPr>
-            <w:proofErr w:type="spellStart"/>
             <w:r>
               <w:t>userId</w:t>
             </w:r>
-            <w:proofErr w:type="spellEnd"/>
           </w:p>
           <w:p>
             <w:pPr>
@@ -14507,11 +14269,9 @@
               </w:tabs>
               <w:ind w:left="0" w:firstLine="0"/>
             </w:pPr>
-            <w:proofErr w:type="spellStart"/>
             <w:r>
               <w:t>isOccupied</w:t>
             </w:r>
-            <w:proofErr w:type="spellEnd"/>
           </w:p>
           <w:p>
             <w:pPr>
@@ -14520,11 +14280,9 @@
               </w:tabs>
               <w:ind w:left="0" w:firstLine="0"/>
             </w:pPr>
-            <w:proofErr w:type="spellStart"/>
             <w:r>
               <w:t>isWindowSide</w:t>
             </w:r>
-            <w:proofErr w:type="spellEnd"/>
           </w:p>
         </w:tc>
       </w:tr>
@@ -14581,11 +14339,9 @@
               </w:tabs>
               <w:ind w:left="0" w:firstLine="0"/>
             </w:pPr>
-            <w:proofErr w:type="spellStart"/>
             <w:r>
               <w:t>TanleNumber</w:t>
             </w:r>
-            <w:proofErr w:type="spellEnd"/>
           </w:p>
           <w:p>
             <w:pPr>
@@ -14619,12 +14375,10 @@
                 <w:rtl/>
               </w:rPr>
             </w:pPr>
-            <w:proofErr w:type="spellStart"/>
             <w:r>
               <w:lastRenderedPageBreak/>
               <w:t>TotalPrice</w:t>
             </w:r>
-            <w:proofErr w:type="spellEnd"/>
           </w:p>
         </w:tc>
       </w:tr>
@@ -14742,7 +14496,7 @@
     </w:p>
     <w:tbl>
       <w:tblPr>
-        <w:tblStyle w:val="a6"/>
+        <w:tblStyle w:val="TableGrid0"/>
         <w:bidiVisual/>
         <w:tblW w:w="0" w:type="auto"/>
         <w:tblInd w:w="17" w:type="dxa"/>
@@ -14964,14 +14718,12 @@
             <w:pPr>
               <w:ind w:left="0" w:firstLine="0"/>
             </w:pPr>
-            <w:proofErr w:type="spellStart"/>
             <w:r>
               <w:rPr>
                 <w:color w:val="auto"/>
               </w:rPr>
               <w:t>User_Id</w:t>
             </w:r>
-            <w:proofErr w:type="spellEnd"/>
           </w:p>
         </w:tc>
       </w:tr>
@@ -15168,14 +14920,12 @@
                 <w:lang w:bidi="ar-JO"/>
               </w:rPr>
             </w:pPr>
-            <w:proofErr w:type="spellStart"/>
             <w:r>
               <w:rPr>
                 <w:lang w:bidi="ar-JO"/>
               </w:rPr>
               <w:t>Table_Id</w:t>
             </w:r>
-            <w:proofErr w:type="spellEnd"/>
           </w:p>
           <w:p>
             <w:pPr>
@@ -15184,60 +14934,47 @@
                 <w:lang w:bidi="ar-JO"/>
               </w:rPr>
             </w:pPr>
-            <w:proofErr w:type="spellStart"/>
             <w:r>
               <w:rPr>
                 <w:lang w:bidi="ar-JO"/>
               </w:rPr>
               <w:t>tableNumber</w:t>
             </w:r>
-            <w:proofErr w:type="spellEnd"/>
             <w:r>
               <w:rPr>
                 <w:lang w:bidi="ar-JO"/>
               </w:rPr>
               <w:br/>
-            </w:r>
-            <w:proofErr w:type="spellStart"/>
-            <w:r>
+              <w:t>numOfSeats</w:t>
+            </w:r>
+          </w:p>
+          <w:p>
+            <w:pPr>
+              <w:ind w:left="0" w:firstLine="0"/>
               <w:rPr>
                 <w:lang w:bidi="ar-JO"/>
               </w:rPr>
-              <w:t>numOfSeats</w:t>
-            </w:r>
-            <w:proofErr w:type="spellEnd"/>
-          </w:p>
-          <w:p>
-            <w:pPr>
-              <w:ind w:left="0" w:firstLine="0"/>
+            </w:pPr>
+            <w:r>
               <w:rPr>
                 <w:lang w:bidi="ar-JO"/>
               </w:rPr>
-            </w:pPr>
-            <w:proofErr w:type="spellStart"/>
-            <w:r>
+              <w:t>isWindowSide</w:t>
+            </w:r>
+          </w:p>
+          <w:p>
+            <w:pPr>
+              <w:ind w:left="0" w:firstLine="0"/>
               <w:rPr>
                 <w:lang w:bidi="ar-JO"/>
               </w:rPr>
-              <w:t>isWindowSide</w:t>
-            </w:r>
-            <w:proofErr w:type="spellEnd"/>
-          </w:p>
-          <w:p>
-            <w:pPr>
-              <w:ind w:left="0" w:firstLine="0"/>
+            </w:pPr>
+            <w:r>
               <w:rPr>
                 <w:lang w:bidi="ar-JO"/>
               </w:rPr>
-            </w:pPr>
-            <w:proofErr w:type="spellStart"/>
-            <w:r>
-              <w:rPr>
-                <w:lang w:bidi="ar-JO"/>
-              </w:rPr>
               <w:t>isOccupied</w:t>
             </w:r>
-            <w:proofErr w:type="spellEnd"/>
           </w:p>
         </w:tc>
       </w:tr>
@@ -15335,14 +15072,12 @@
                 <w:lang w:bidi="ar-JO"/>
               </w:rPr>
             </w:pPr>
-            <w:proofErr w:type="spellStart"/>
             <w:r>
               <w:rPr>
                 <w:lang w:bidi="ar-JO"/>
               </w:rPr>
               <w:t>Table_Id</w:t>
             </w:r>
-            <w:proofErr w:type="spellEnd"/>
           </w:p>
           <w:p>
             <w:pPr>
@@ -15351,57 +15086,44 @@
                 <w:lang w:bidi="ar-JO"/>
               </w:rPr>
             </w:pPr>
-            <w:proofErr w:type="spellStart"/>
             <w:r>
               <w:rPr>
                 <w:lang w:bidi="ar-JO"/>
               </w:rPr>
               <w:t>tableNumber</w:t>
             </w:r>
-            <w:proofErr w:type="spellEnd"/>
             <w:r>
               <w:rPr>
                 <w:lang w:bidi="ar-JO"/>
               </w:rPr>
               <w:br/>
-            </w:r>
-            <w:proofErr w:type="spellStart"/>
-            <w:r>
+              <w:t>numOfSeats</w:t>
+            </w:r>
+          </w:p>
+          <w:p>
+            <w:pPr>
+              <w:ind w:left="0" w:firstLine="0"/>
               <w:rPr>
                 <w:lang w:bidi="ar-JO"/>
               </w:rPr>
-              <w:t>numOfSeats</w:t>
-            </w:r>
-            <w:proofErr w:type="spellEnd"/>
-          </w:p>
-          <w:p>
-            <w:pPr>
-              <w:ind w:left="0" w:firstLine="0"/>
+            </w:pPr>
+            <w:r>
               <w:rPr>
                 <w:lang w:bidi="ar-JO"/>
               </w:rPr>
-            </w:pPr>
-            <w:proofErr w:type="spellStart"/>
+              <w:t>isWindowSide</w:t>
+            </w:r>
+          </w:p>
+          <w:p>
+            <w:pPr>
+              <w:ind w:left="0" w:firstLine="0"/>
+            </w:pPr>
             <w:r>
               <w:rPr>
                 <w:lang w:bidi="ar-JO"/>
               </w:rPr>
-              <w:t>isWindowSide</w:t>
-            </w:r>
-            <w:proofErr w:type="spellEnd"/>
-          </w:p>
-          <w:p>
-            <w:pPr>
-              <w:ind w:left="0" w:firstLine="0"/>
-            </w:pPr>
-            <w:proofErr w:type="spellStart"/>
-            <w:r>
-              <w:rPr>
-                <w:lang w:bidi="ar-JO"/>
-              </w:rPr>
               <w:t>isOccupied</w:t>
             </w:r>
-            <w:proofErr w:type="spellEnd"/>
           </w:p>
         </w:tc>
       </w:tr>
@@ -15481,11 +15203,9 @@
             <w:pPr>
               <w:ind w:left="0" w:firstLine="0"/>
             </w:pPr>
-            <w:proofErr w:type="spellStart"/>
             <w:r>
               <w:t>mealName</w:t>
             </w:r>
-            <w:proofErr w:type="spellEnd"/>
             <w:r>
               <w:br/>
               <w:t>quantity</w:t>
@@ -15495,11 +15215,9 @@
             <w:pPr>
               <w:ind w:left="0" w:firstLine="0"/>
             </w:pPr>
-            <w:proofErr w:type="spellStart"/>
             <w:r>
               <w:t>tableNumber</w:t>
             </w:r>
-            <w:proofErr w:type="spellEnd"/>
           </w:p>
         </w:tc>
       </w:tr>
@@ -15579,11 +15297,9 @@
                 <w:rtl/>
               </w:rPr>
             </w:pPr>
-            <w:proofErr w:type="spellStart"/>
             <w:r>
               <w:t>userId</w:t>
             </w:r>
-            <w:proofErr w:type="spellEnd"/>
           </w:p>
         </w:tc>
       </w:tr>
@@ -15675,11 +15391,9 @@
                 <w:lang w:bidi="ar-JO"/>
               </w:rPr>
             </w:pPr>
-            <w:proofErr w:type="spellStart"/>
             <w:r>
               <w:t>userId</w:t>
             </w:r>
-            <w:proofErr w:type="spellEnd"/>
           </w:p>
         </w:tc>
       </w:tr>
@@ -15762,11 +15476,9 @@
             <w:pPr>
               <w:ind w:left="0" w:firstLine="0"/>
             </w:pPr>
-            <w:proofErr w:type="spellStart"/>
             <w:r>
               <w:t>mealName</w:t>
             </w:r>
-            <w:proofErr w:type="spellEnd"/>
             <w:r>
               <w:br/>
               <w:t>quantity</w:t>
@@ -15779,11 +15491,9 @@
                 <w:rtl/>
               </w:rPr>
             </w:pPr>
-            <w:proofErr w:type="spellStart"/>
             <w:r>
               <w:t>tableNumber</w:t>
             </w:r>
-            <w:proofErr w:type="spellEnd"/>
           </w:p>
         </w:tc>
       </w:tr>
@@ -15872,21 +15582,17 @@
             <w:pPr>
               <w:ind w:left="0" w:firstLine="0"/>
             </w:pPr>
-            <w:proofErr w:type="spellStart"/>
             <w:r>
               <w:t>Messege</w:t>
             </w:r>
-            <w:proofErr w:type="spellEnd"/>
-          </w:p>
-          <w:p>
-            <w:pPr>
-              <w:ind w:left="0" w:firstLine="0"/>
-            </w:pPr>
-            <w:proofErr w:type="spellStart"/>
+          </w:p>
+          <w:p>
+            <w:pPr>
+              <w:ind w:left="0" w:firstLine="0"/>
+            </w:pPr>
             <w:r>
               <w:t>sid</w:t>
             </w:r>
-            <w:proofErr w:type="spellEnd"/>
           </w:p>
         </w:tc>
       </w:tr>
@@ -15975,21 +15681,17 @@
             <w:pPr>
               <w:ind w:left="0" w:firstLine="0"/>
             </w:pPr>
-            <w:proofErr w:type="spellStart"/>
             <w:r>
               <w:t>userId</w:t>
             </w:r>
-            <w:proofErr w:type="spellEnd"/>
-          </w:p>
-          <w:p>
-            <w:pPr>
-              <w:ind w:left="0" w:firstLine="0"/>
-            </w:pPr>
-            <w:proofErr w:type="spellStart"/>
+          </w:p>
+          <w:p>
+            <w:pPr>
+              <w:ind w:left="0" w:firstLine="0"/>
+            </w:pPr>
             <w:r>
               <w:t>orderId</w:t>
             </w:r>
-            <w:proofErr w:type="spellEnd"/>
           </w:p>
         </w:tc>
       </w:tr>
@@ -16072,21 +15774,17 @@
             <w:pPr>
               <w:ind w:left="0" w:firstLine="0"/>
             </w:pPr>
-            <w:proofErr w:type="spellStart"/>
             <w:r>
               <w:t>userId</w:t>
             </w:r>
-            <w:proofErr w:type="spellEnd"/>
-          </w:p>
-          <w:p>
-            <w:pPr>
-              <w:ind w:left="0" w:firstLine="0"/>
-            </w:pPr>
-            <w:proofErr w:type="spellStart"/>
+          </w:p>
+          <w:p>
+            <w:pPr>
+              <w:ind w:left="0" w:firstLine="0"/>
+            </w:pPr>
             <w:r>
               <w:t>orderId</w:t>
             </w:r>
-            <w:proofErr w:type="spellEnd"/>
           </w:p>
         </w:tc>
       </w:tr>
@@ -16366,11 +16064,9 @@
             <w:pPr>
               <w:ind w:left="0" w:firstLine="0"/>
             </w:pPr>
-            <w:proofErr w:type="spellStart"/>
             <w:r>
               <w:t>userId</w:t>
             </w:r>
-            <w:proofErr w:type="spellEnd"/>
           </w:p>
           <w:p>
             <w:pPr>
@@ -16488,14 +16184,12 @@
                 <w:lang w:bidi="ar-JO"/>
               </w:rPr>
             </w:pPr>
-            <w:proofErr w:type="spellStart"/>
             <w:r>
               <w:rPr>
                 <w:lang w:bidi="ar-JO"/>
               </w:rPr>
               <w:t>mealName</w:t>
             </w:r>
-            <w:proofErr w:type="spellEnd"/>
           </w:p>
           <w:p>
             <w:pPr>
@@ -16592,21 +16286,17 @@
             <w:pPr>
               <w:ind w:left="0" w:firstLine="0"/>
             </w:pPr>
-            <w:proofErr w:type="spellStart"/>
             <w:r>
               <w:t>mealId</w:t>
             </w:r>
-            <w:proofErr w:type="spellEnd"/>
-          </w:p>
-          <w:p>
-            <w:pPr>
-              <w:ind w:left="0" w:firstLine="0"/>
-            </w:pPr>
-            <w:proofErr w:type="spellStart"/>
+          </w:p>
+          <w:p>
+            <w:pPr>
+              <w:ind w:left="0" w:firstLine="0"/>
+            </w:pPr>
             <w:r>
               <w:t>mealName</w:t>
             </w:r>
-            <w:proofErr w:type="spellEnd"/>
           </w:p>
           <w:p>
             <w:pPr>
@@ -16719,14 +16409,12 @@
                 <w:lang w:bidi="ar-JO"/>
               </w:rPr>
             </w:pPr>
-            <w:proofErr w:type="spellStart"/>
             <w:r>
               <w:rPr>
                 <w:lang w:bidi="ar-JO"/>
               </w:rPr>
               <w:t>isWindowside</w:t>
             </w:r>
-            <w:proofErr w:type="spellEnd"/>
           </w:p>
         </w:tc>
       </w:tr>
@@ -16812,14 +16500,12 @@
                 <w:lang w:bidi="ar-JO"/>
               </w:rPr>
             </w:pPr>
-            <w:proofErr w:type="spellStart"/>
             <w:r>
               <w:rPr>
                 <w:lang w:bidi="ar-JO"/>
               </w:rPr>
               <w:t>tableNumber</w:t>
             </w:r>
-            <w:proofErr w:type="spellEnd"/>
           </w:p>
           <w:p>
             <w:pPr>
@@ -16833,21 +16519,17 @@
             <w:pPr>
               <w:ind w:left="0" w:firstLine="0"/>
             </w:pPr>
-            <w:proofErr w:type="spellStart"/>
             <w:r>
               <w:t>isWindowside</w:t>
             </w:r>
-            <w:proofErr w:type="spellEnd"/>
-          </w:p>
-          <w:p>
-            <w:pPr>
-              <w:ind w:left="0" w:firstLine="0"/>
-            </w:pPr>
-            <w:proofErr w:type="spellStart"/>
+          </w:p>
+          <w:p>
+            <w:pPr>
+              <w:ind w:left="0" w:firstLine="0"/>
+            </w:pPr>
             <w:r>
               <w:t>isOccupied</w:t>
             </w:r>
-            <w:proofErr w:type="spellEnd"/>
           </w:p>
         </w:tc>
       </w:tr>
@@ -16886,21 +16568,7 @@
               <w:rPr>
                 <w:rtl/>
               </w:rPr>
-              <w:t xml:space="preserve">חיבור </w:t>
-            </w:r>
-            <w:proofErr w:type="spellStart"/>
-            <w:r>
-              <w:rPr>
-                <w:rtl/>
-              </w:rPr>
-              <w:t>לסשן</w:t>
-            </w:r>
-            <w:proofErr w:type="spellEnd"/>
-            <w:r>
-              <w:rPr>
-                <w:rtl/>
-              </w:rPr>
-              <w:t xml:space="preserve"> מסעדה</w:t>
+              <w:t>חיבור לסשן מסעדה</w:t>
             </w:r>
           </w:p>
         </w:tc>
@@ -16944,11 +16612,9 @@
             <w:pPr>
               <w:ind w:left="0" w:firstLine="0"/>
             </w:pPr>
-            <w:proofErr w:type="spellStart"/>
             <w:r>
               <w:t>sid</w:t>
             </w:r>
-            <w:proofErr w:type="spellEnd"/>
           </w:p>
         </w:tc>
       </w:tr>
@@ -17028,14 +16694,12 @@
                 <w:lang w:bidi="ar-JO"/>
               </w:rPr>
             </w:pPr>
-            <w:proofErr w:type="spellStart"/>
             <w:r>
               <w:rPr>
                 <w:lang w:bidi="ar-JO"/>
               </w:rPr>
               <w:t>tableNumber</w:t>
             </w:r>
-            <w:proofErr w:type="spellEnd"/>
           </w:p>
           <w:p>
             <w:pPr>
@@ -17049,21 +16713,17 @@
             <w:pPr>
               <w:ind w:left="0" w:firstLine="0"/>
             </w:pPr>
-            <w:proofErr w:type="spellStart"/>
             <w:r>
               <w:t>isWindowside</w:t>
             </w:r>
-            <w:proofErr w:type="spellEnd"/>
-          </w:p>
-          <w:p>
-            <w:pPr>
-              <w:ind w:left="0" w:firstLine="0"/>
-            </w:pPr>
-            <w:proofErr w:type="spellStart"/>
+          </w:p>
+          <w:p>
+            <w:pPr>
+              <w:ind w:left="0" w:firstLine="0"/>
+            </w:pPr>
             <w:r>
               <w:t>isOccupied</w:t>
             </w:r>
-            <w:proofErr w:type="spellEnd"/>
           </w:p>
         </w:tc>
       </w:tr>
@@ -17143,27 +16803,17 @@
                 <w:rtl/>
               </w:rPr>
             </w:pPr>
-            <w:proofErr w:type="spellStart"/>
             <w:r>
               <w:t>tableNumber</w:t>
             </w:r>
-            <w:proofErr w:type="spellEnd"/>
             <w:r>
               <w:br/>
-            </w:r>
-            <w:proofErr w:type="spellStart"/>
-            <w:r>
               <w:t>isWindowSide</w:t>
             </w:r>
-            <w:proofErr w:type="spellEnd"/>
             <w:r>
               <w:br/>
-            </w:r>
-            <w:proofErr w:type="spellStart"/>
-            <w:r>
               <w:t>isOccupied</w:t>
             </w:r>
-            <w:proofErr w:type="spellEnd"/>
           </w:p>
           <w:p>
             <w:pPr>
@@ -17254,14 +16904,12 @@
                 <w:lang w:bidi="ar-JO"/>
               </w:rPr>
             </w:pPr>
-            <w:proofErr w:type="spellStart"/>
             <w:r>
               <w:rPr>
                 <w:lang w:bidi="ar-JO"/>
               </w:rPr>
               <w:t>tableNumber</w:t>
             </w:r>
-            <w:proofErr w:type="spellEnd"/>
           </w:p>
           <w:p>
             <w:pPr>
@@ -17275,21 +16923,17 @@
             <w:pPr>
               <w:ind w:left="0" w:firstLine="0"/>
             </w:pPr>
-            <w:proofErr w:type="spellStart"/>
             <w:r>
               <w:t>isWindowside</w:t>
             </w:r>
-            <w:proofErr w:type="spellEnd"/>
-          </w:p>
-          <w:p>
-            <w:pPr>
-              <w:ind w:left="0" w:firstLine="0"/>
-            </w:pPr>
-            <w:proofErr w:type="spellStart"/>
+          </w:p>
+          <w:p>
+            <w:pPr>
+              <w:ind w:left="0" w:firstLine="0"/>
+            </w:pPr>
             <w:r>
               <w:t>isOccupied</w:t>
             </w:r>
-            <w:proofErr w:type="spellEnd"/>
           </w:p>
         </w:tc>
       </w:tr>
@@ -17369,11 +17013,9 @@
             <w:pPr>
               <w:ind w:left="0" w:firstLine="0"/>
             </w:pPr>
-            <w:proofErr w:type="spellStart"/>
             <w:r>
               <w:t>userId</w:t>
             </w:r>
-            <w:proofErr w:type="spellEnd"/>
           </w:p>
           <w:p>
             <w:pPr>
@@ -17485,11 +17127,9 @@
             <w:pPr>
               <w:ind w:left="0" w:firstLine="0"/>
             </w:pPr>
-            <w:proofErr w:type="spellStart"/>
             <w:r>
               <w:t>userId</w:t>
             </w:r>
-            <w:proofErr w:type="spellEnd"/>
           </w:p>
           <w:p>
             <w:pPr>
@@ -17604,11 +17244,9 @@
             <w:pPr>
               <w:ind w:left="0" w:firstLine="0"/>
             </w:pPr>
-            <w:proofErr w:type="spellStart"/>
             <w:r>
               <w:t>userId</w:t>
             </w:r>
-            <w:proofErr w:type="spellEnd"/>
           </w:p>
           <w:p>
             <w:pPr>
@@ -17854,11 +17492,9 @@
             <w:pPr>
               <w:ind w:left="0" w:firstLine="0"/>
             </w:pPr>
-            <w:proofErr w:type="spellStart"/>
             <w:r>
               <w:t>userId</w:t>
             </w:r>
-            <w:proofErr w:type="spellEnd"/>
           </w:p>
           <w:p>
             <w:pPr>
@@ -18006,7 +17642,7 @@
     </w:p>
     <w:p>
       <w:pPr>
-        <w:pStyle w:val="1"/>
+        <w:pStyle w:val="Heading1"/>
         <w:rPr>
           <w:sz w:val="24"/>
           <w:szCs w:val="24"/>
@@ -18128,7 +17764,7 @@
     </w:p>
     <w:p>
       <w:pPr>
-        <w:pStyle w:val="2"/>
+        <w:pStyle w:val="Heading2"/>
         <w:numPr>
           <w:ilvl w:val="0"/>
           <w:numId w:val="0"/>
@@ -18138,7 +17774,7 @@
     </w:p>
     <w:p>
       <w:pPr>
-        <w:pStyle w:val="2"/>
+        <w:pStyle w:val="Heading2"/>
         <w:numPr>
           <w:ilvl w:val="0"/>
           <w:numId w:val="0"/>
@@ -18157,7 +17793,7 @@
     </w:p>
     <w:p>
       <w:pPr>
-        <w:pStyle w:val="2"/>
+        <w:pStyle w:val="Heading2"/>
         <w:numPr>
           <w:ilvl w:val="0"/>
           <w:numId w:val="0"/>
@@ -18183,14 +17819,12 @@
         </w:rPr>
         <w:t>(</w:t>
       </w:r>
-      <w:proofErr w:type="spellStart"/>
       <w:r>
         <w:rPr>
           <w:rtl/>
         </w:rPr>
         <w:t>אנליטיקות</w:t>
       </w:r>
-      <w:proofErr w:type="spellEnd"/>
       <w:r>
         <w:rPr>
           <w:rFonts w:hint="cs"/>
@@ -18207,7 +17841,7 @@
     </w:p>
     <w:tbl>
       <w:tblPr>
-        <w:tblStyle w:val="a6"/>
+        <w:tblStyle w:val="TableGrid0"/>
         <w:bidiVisual/>
         <w:tblW w:w="0" w:type="auto"/>
         <w:tblInd w:w="17" w:type="dxa"/>
@@ -18286,23 +17920,7 @@
                 <w:rFonts w:hint="cs"/>
                 <w:rtl/>
               </w:rPr>
-              <w:t xml:space="preserve">נתוני לקוח, מלצר ובעל כמו כתובת </w:t>
-            </w:r>
-            <w:proofErr w:type="spellStart"/>
-            <w:r>
-              <w:rPr>
-                <w:rFonts w:hint="cs"/>
-                <w:rtl/>
-              </w:rPr>
-              <w:t>ד"אל</w:t>
-            </w:r>
-            <w:proofErr w:type="spellEnd"/>
-            <w:r>
-              <w:rPr>
-                <w:rFonts w:hint="cs"/>
-                <w:rtl/>
-              </w:rPr>
-              <w:t xml:space="preserve"> וסיסמא</w:t>
+              <w:t>נתוני לקוח, מלצר ובעל כמו כתובת ד"אל וסיסמא</w:t>
             </w:r>
           </w:p>
         </w:tc>
@@ -18476,7 +18094,7 @@
     </w:p>
     <w:p>
       <w:pPr>
-        <w:pStyle w:val="2"/>
+        <w:pStyle w:val="Heading2"/>
         <w:numPr>
           <w:ilvl w:val="0"/>
           <w:numId w:val="0"/>
@@ -18503,7 +18121,7 @@
     </w:p>
     <w:p>
       <w:pPr>
-        <w:pStyle w:val="1"/>
+        <w:pStyle w:val="Heading1"/>
         <w:rPr>
           <w:sz w:val="24"/>
           <w:szCs w:val="24"/>
@@ -18553,28 +18171,24 @@
         </w:rPr>
         <w:t xml:space="preserve">הנתונים תחת סכנה בפרויקט זה בצורה עיקרית היו סיסמאות משתמשים לשם כך השתמשתי בספריית </w:t>
       </w:r>
-      <w:proofErr w:type="spellStart"/>
       <w:r>
         <w:rPr>
           <w:lang w:bidi="ar-JO"/>
         </w:rPr>
         <w:t>bcrypt</w:t>
       </w:r>
-      <w:proofErr w:type="spellEnd"/>
       <w:r>
         <w:rPr>
           <w:rtl/>
         </w:rPr>
         <w:t xml:space="preserve"> לשם ביצוע </w:t>
       </w:r>
-      <w:proofErr w:type="spellStart"/>
       <w:r>
         <w:rPr>
           <w:lang w:bidi="ar-JO"/>
         </w:rPr>
         <w:t>Hashig</w:t>
       </w:r>
-      <w:proofErr w:type="spellEnd"/>
       <w:r>
         <w:rPr>
           <w:rtl/>
@@ -18718,7 +18332,7 @@
     </w:p>
     <w:p>
       <w:pPr>
-        <w:pStyle w:val="1"/>
+        <w:pStyle w:val="Heading1"/>
         <w:rPr>
           <w:b w:val="0"/>
           <w:bCs w:val="0"/>
@@ -18729,7 +18343,7 @@
       </w:pPr>
       <w:r>
         <w:rPr>
-          <w:rStyle w:val="10"/>
+          <w:rStyle w:val="Heading1Char"/>
           <w:b/>
           <w:bCs/>
           <w:sz w:val="24"/>
@@ -18741,7 +18355,7 @@
       </w:r>
       <w:r>
         <w:rPr>
-          <w:rStyle w:val="10"/>
+          <w:rStyle w:val="Heading1Char"/>
           <w:b/>
           <w:bCs/>
           <w:sz w:val="24"/>
@@ -18753,7 +18367,7 @@
     </w:p>
     <w:p>
       <w:pPr>
-        <w:pStyle w:val="2"/>
+        <w:pStyle w:val="Heading2"/>
       </w:pPr>
       <w:r>
         <w:rPr>
@@ -18771,7 +18385,7 @@
     </w:p>
     <w:tbl>
       <w:tblPr>
-        <w:tblStyle w:val="a6"/>
+        <w:tblStyle w:val="TableGrid0"/>
         <w:bidiVisual/>
         <w:tblW w:w="0" w:type="auto"/>
         <w:tblInd w:w="1108" w:type="dxa"/>
@@ -18911,36 +18525,8 @@
                 <w:color w:val="auto"/>
                 <w:rtl/>
               </w:rPr>
-              <w:t xml:space="preserve"> ו </w:t>
-            </w:r>
-            <w:proofErr w:type="spellStart"/>
-            <w:r>
-              <w:rPr>
-                <w:rFonts w:hint="cs"/>
-                <w:color w:val="auto"/>
-                <w:rtl/>
-              </w:rPr>
-              <w:t>תכניכות</w:t>
-            </w:r>
-            <w:proofErr w:type="spellEnd"/>
-            <w:r>
-              <w:rPr>
-                <w:rFonts w:hint="cs"/>
-                <w:color w:val="auto"/>
-                <w:rtl/>
-              </w:rPr>
-              <w:t xml:space="preserve"> לתכנון </w:t>
-            </w:r>
-            <w:proofErr w:type="spellStart"/>
-            <w:r>
-              <w:rPr>
-                <w:rFonts w:hint="cs"/>
-                <w:color w:val="auto"/>
-                <w:rtl/>
-              </w:rPr>
-              <w:t>הפרוייקט</w:t>
-            </w:r>
-            <w:proofErr w:type="spellEnd"/>
+              <w:t xml:space="preserve"> ו תכניכות לתכנון הפרוייקט</w:t>
+            </w:r>
           </w:p>
         </w:tc>
         <w:tc>
@@ -19251,7 +18837,7 @@
     </w:p>
     <w:p>
       <w:pPr>
-        <w:pStyle w:val="2"/>
+        <w:pStyle w:val="Heading2"/>
       </w:pPr>
       <w:r>
         <w:rPr>
@@ -19296,7 +18882,7 @@
     </w:p>
     <w:p>
       <w:pPr>
-        <w:pStyle w:val="a3"/>
+        <w:pStyle w:val="ListParagraph"/>
         <w:numPr>
           <w:ilvl w:val="0"/>
           <w:numId w:val="39"/>
@@ -19332,7 +18918,7 @@
     </w:p>
     <w:p>
       <w:pPr>
-        <w:pStyle w:val="a3"/>
+        <w:pStyle w:val="ListParagraph"/>
         <w:numPr>
           <w:ilvl w:val="0"/>
           <w:numId w:val="39"/>
@@ -19356,7 +18942,7 @@
     </w:p>
     <w:p>
       <w:pPr>
-        <w:pStyle w:val="a3"/>
+        <w:pStyle w:val="ListParagraph"/>
         <w:spacing w:after="106" w:line="259" w:lineRule="auto"/>
         <w:ind w:left="1179"/>
         <w:rPr>
@@ -19366,7 +18952,7 @@
     </w:p>
     <w:p>
       <w:pPr>
-        <w:pStyle w:val="2"/>
+        <w:pStyle w:val="Heading2"/>
       </w:pPr>
       <w:r>
         <w:rPr>
@@ -19475,40 +19061,28 @@
           <w:szCs w:val="26"/>
           <w:lang w:bidi="ar-SA"/>
         </w:rPr>
-        <w:t>Git/</w:t>
-      </w:r>
-      <w:proofErr w:type="spellStart"/>
+        <w:t>Git/github</w:t>
+      </w:r>
+    </w:p>
+    <w:p>
+      <w:pPr>
+        <w:spacing w:after="106"/>
+        <w:ind w:left="1108" w:firstLine="0"/>
+        <w:rPr>
+          <w:rFonts w:cstheme="minorBidi"/>
+          <w:szCs w:val="26"/>
+          <w:rtl/>
+          <w:lang w:bidi="ar-SA"/>
+        </w:rPr>
+      </w:pPr>
       <w:r>
         <w:rPr>
           <w:rFonts w:cstheme="minorBidi"/>
           <w:szCs w:val="26"/>
           <w:lang w:bidi="ar-SA"/>
         </w:rPr>
-        <w:t>github</w:t>
-      </w:r>
-      <w:proofErr w:type="spellEnd"/>
-    </w:p>
-    <w:p>
-      <w:pPr>
-        <w:spacing w:after="106"/>
-        <w:ind w:left="1108" w:firstLine="0"/>
-        <w:rPr>
-          <w:rFonts w:cstheme="minorBidi"/>
-          <w:szCs w:val="26"/>
-          <w:rtl/>
-          <w:lang w:bidi="ar-SA"/>
-        </w:rPr>
-      </w:pPr>
-      <w:proofErr w:type="spellStart"/>
-      <w:r>
-        <w:rPr>
-          <w:rFonts w:cstheme="minorBidi"/>
-          <w:szCs w:val="26"/>
-          <w:lang w:bidi="ar-SA"/>
-        </w:rPr>
         <w:t>PostMan</w:t>
       </w:r>
-      <w:proofErr w:type="spellEnd"/>
     </w:p>
     <w:p>
       <w:pPr>
@@ -19523,7 +19097,7 @@
     </w:p>
     <w:p>
       <w:pPr>
-        <w:pStyle w:val="2"/>
+        <w:pStyle w:val="Heading2"/>
       </w:pPr>
       <w:r>
         <w:rPr>
@@ -19541,7 +19115,7 @@
     </w:p>
     <w:p>
       <w:pPr>
-        <w:pStyle w:val="a3"/>
+        <w:pStyle w:val="ListParagraph"/>
         <w:numPr>
           <w:ilvl w:val="0"/>
           <w:numId w:val="38"/>
@@ -19560,7 +19134,7 @@
     </w:p>
     <w:p>
       <w:pPr>
-        <w:pStyle w:val="a3"/>
+        <w:pStyle w:val="ListParagraph"/>
         <w:numPr>
           <w:ilvl w:val="0"/>
           <w:numId w:val="38"/>
@@ -19579,7 +19153,7 @@
     </w:p>
     <w:p>
       <w:pPr>
-        <w:pStyle w:val="a3"/>
+        <w:pStyle w:val="ListParagraph"/>
         <w:numPr>
           <w:ilvl w:val="0"/>
           <w:numId w:val="38"/>
@@ -19589,18 +19163,16 @@
           <w:szCs w:val="26"/>
         </w:rPr>
       </w:pPr>
-      <w:proofErr w:type="spellStart"/>
       <w:r>
         <w:rPr>
           <w:szCs w:val="26"/>
         </w:rPr>
         <w:t>Mailjet</w:t>
       </w:r>
-      <w:proofErr w:type="spellEnd"/>
-    </w:p>
-    <w:p>
-      <w:pPr>
-        <w:pStyle w:val="a3"/>
+    </w:p>
+    <w:p>
+      <w:pPr>
+        <w:pStyle w:val="ListParagraph"/>
         <w:numPr>
           <w:ilvl w:val="0"/>
           <w:numId w:val="38"/>
@@ -19635,7 +19207,7 @@
     </w:p>
     <w:p>
       <w:pPr>
-        <w:pStyle w:val="2"/>
+        <w:pStyle w:val="Heading2"/>
       </w:pPr>
       <w:r>
         <w:rPr>
@@ -19653,7 +19225,7 @@
     </w:p>
     <w:p>
       <w:pPr>
-        <w:pStyle w:val="a3"/>
+        <w:pStyle w:val="ListParagraph"/>
         <w:numPr>
           <w:ilvl w:val="0"/>
           <w:numId w:val="38"/>
@@ -19666,7 +19238,7 @@
     </w:p>
     <w:p>
       <w:pPr>
-        <w:pStyle w:val="a3"/>
+        <w:pStyle w:val="ListParagraph"/>
         <w:numPr>
           <w:ilvl w:val="0"/>
           <w:numId w:val="38"/>
@@ -19689,7 +19261,7 @@
     </w:p>
     <w:p>
       <w:pPr>
-        <w:pStyle w:val="a3"/>
+        <w:pStyle w:val="ListParagraph"/>
         <w:numPr>
           <w:ilvl w:val="0"/>
           <w:numId w:val="38"/>
@@ -19703,11 +19275,9 @@
         </w:rPr>
         <w:t xml:space="preserve">תיעוד </w:t>
       </w:r>
-      <w:proofErr w:type="spellStart"/>
       <w:r>
         <w:t>Mailjet</w:t>
       </w:r>
-      <w:proofErr w:type="spellEnd"/>
       <w:r>
         <w:rPr>
           <w:rFonts w:hint="cs"/>
@@ -19721,7 +19291,7 @@
     </w:p>
     <w:p>
       <w:pPr>
-        <w:pStyle w:val="a3"/>
+        <w:pStyle w:val="ListParagraph"/>
         <w:ind w:left="1179"/>
         <w:rPr>
           <w:rtl/>
@@ -19759,7 +19329,7 @@
     </w:p>
     <w:p>
       <w:pPr>
-        <w:pStyle w:val="1"/>
+        <w:pStyle w:val="Heading1"/>
         <w:rPr>
           <w:rtl/>
         </w:rPr>
@@ -19780,7 +19350,7 @@
     </w:p>
     <w:tbl>
       <w:tblPr>
-        <w:tblStyle w:val="a6"/>
+        <w:tblStyle w:val="TableGrid0"/>
         <w:bidiVisual/>
         <w:tblW w:w="0" w:type="auto"/>
         <w:tblInd w:w="17" w:type="dxa"/>
@@ -20172,7 +19742,7 @@
     </w:tbl>
     <w:p>
       <w:pPr>
-        <w:pStyle w:val="1"/>
+        <w:pStyle w:val="Heading1"/>
         <w:numPr>
           <w:ilvl w:val="0"/>
           <w:numId w:val="0"/>
@@ -20187,7 +19757,7 @@
     </w:p>
     <w:p>
       <w:pPr>
-        <w:pStyle w:val="1"/>
+        <w:pStyle w:val="Heading1"/>
         <w:numPr>
           <w:ilvl w:val="0"/>
           <w:numId w:val="0"/>
@@ -20202,7 +19772,7 @@
     </w:p>
     <w:p>
       <w:pPr>
-        <w:pStyle w:val="1"/>
+        <w:pStyle w:val="Heading1"/>
         <w:rPr>
           <w:sz w:val="24"/>
           <w:szCs w:val="24"/>
@@ -20242,7 +19812,7 @@
     </w:p>
     <w:tbl>
       <w:tblPr>
-        <w:tblStyle w:val="a6"/>
+        <w:tblStyle w:val="TableGrid0"/>
         <w:bidiVisual/>
         <w:tblW w:w="0" w:type="auto"/>
         <w:tblInd w:w="17" w:type="dxa"/>
@@ -20501,23 +20071,7 @@
                 <w:rFonts w:hint="cs"/>
                 <w:rtl/>
               </w:rPr>
-              <w:t xml:space="preserve">המלצר מסומן כמטפל בשולחן ושאר </w:t>
-            </w:r>
-            <w:proofErr w:type="spellStart"/>
-            <w:r>
-              <w:rPr>
-                <w:rFonts w:hint="cs"/>
-                <w:rtl/>
-              </w:rPr>
-              <w:t>פוהקציות</w:t>
-            </w:r>
-            <w:proofErr w:type="spellEnd"/>
-            <w:r>
-              <w:rPr>
-                <w:rFonts w:hint="cs"/>
-                <w:rtl/>
-              </w:rPr>
-              <w:t xml:space="preserve"> השולחן כגון "צפייה בהזמנה" יופיעו</w:t>
+              <w:t>המלצר מסומן כמטפל בשולחן ושאר פוהקציות השולחן כגון "צפייה בהזמנה" יופיעו</w:t>
             </w:r>
           </w:p>
         </w:tc>
@@ -21309,9 +20863,71 @@
           <w:u w:val="single"/>
           <w:rtl/>
         </w:rPr>
-        <w:t xml:space="preserve">הערות הגורם המקצועי מטעם </w:t>
-      </w:r>
-      <w:proofErr w:type="spellStart"/>
+        <w:t>הערות הגורם המקצועי מטעם מה''ט</w:t>
+      </w:r>
+    </w:p>
+    <w:p>
+      <w:pPr>
+        <w:spacing w:line="360" w:lineRule="auto"/>
+        <w:ind w:left="302" w:right="173"/>
+        <w:rPr>
+          <w:u w:val="single"/>
+          <w:rtl/>
+        </w:rPr>
+      </w:pPr>
+      <w:r>
+        <w:rPr>
+          <w:rFonts w:hint="cs"/>
+          <w:rtl/>
+        </w:rPr>
+        <w:t>____________________________________________________________</w:t>
+      </w:r>
+    </w:p>
+    <w:p>
+      <w:pPr>
+        <w:spacing w:line="360" w:lineRule="auto"/>
+        <w:ind w:left="302" w:right="173"/>
+        <w:rPr>
+          <w:rtl/>
+        </w:rPr>
+      </w:pPr>
+      <w:r>
+        <w:rPr>
+          <w:rFonts w:hint="cs"/>
+          <w:rtl/>
+        </w:rPr>
+        <w:t>____________________________________________________________</w:t>
+      </w:r>
+    </w:p>
+    <w:p>
+      <w:pPr>
+        <w:spacing w:line="240" w:lineRule="auto"/>
+        <w:ind w:left="302" w:right="173"/>
+        <w:rPr>
+          <w:rtl/>
+        </w:rPr>
+      </w:pPr>
+    </w:p>
+    <w:p>
+      <w:pPr>
+        <w:spacing w:line="600" w:lineRule="auto"/>
+        <w:ind w:left="302" w:right="173"/>
+        <w:rPr>
+          <w:b/>
+          <w:bCs/>
+          <w:u w:val="single"/>
+          <w:rtl/>
+        </w:rPr>
+      </w:pPr>
+      <w:r>
+        <w:rPr>
+          <w:rFonts w:hint="cs"/>
+          <w:b/>
+          <w:bCs/>
+          <w:rtl/>
+        </w:rPr>
+        <w:t xml:space="preserve">ו. </w:t>
+      </w:r>
       <w:r>
         <w:rPr>
           <w:rFonts w:hint="cs"/>
@@ -21320,94 +20936,8 @@
           <w:u w:val="single"/>
           <w:rtl/>
         </w:rPr>
-        <w:t>מה''ט</w:t>
-      </w:r>
-      <w:proofErr w:type="spellEnd"/>
-    </w:p>
-    <w:p>
-      <w:pPr>
-        <w:spacing w:line="360" w:lineRule="auto"/>
-        <w:ind w:left="302" w:right="173"/>
-        <w:rPr>
-          <w:u w:val="single"/>
-          <w:rtl/>
-        </w:rPr>
-      </w:pPr>
-      <w:r>
-        <w:rPr>
-          <w:rFonts w:hint="cs"/>
-          <w:rtl/>
-        </w:rPr>
-        <w:t>____________________________________________________________</w:t>
-      </w:r>
-    </w:p>
-    <w:p>
-      <w:pPr>
-        <w:spacing w:line="360" w:lineRule="auto"/>
-        <w:ind w:left="302" w:right="173"/>
-        <w:rPr>
-          <w:rtl/>
-        </w:rPr>
-      </w:pPr>
-      <w:r>
-        <w:rPr>
-          <w:rFonts w:hint="cs"/>
-          <w:rtl/>
-        </w:rPr>
-        <w:t>____________________________________________________________</w:t>
-      </w:r>
-    </w:p>
-    <w:p>
-      <w:pPr>
-        <w:spacing w:line="240" w:lineRule="auto"/>
-        <w:ind w:left="302" w:right="173"/>
-        <w:rPr>
-          <w:rtl/>
-        </w:rPr>
-      </w:pPr>
-    </w:p>
-    <w:p>
-      <w:pPr>
-        <w:spacing w:line="600" w:lineRule="auto"/>
-        <w:ind w:left="302" w:right="173"/>
-        <w:rPr>
-          <w:b/>
-          <w:bCs/>
-          <w:u w:val="single"/>
-          <w:rtl/>
-        </w:rPr>
-      </w:pPr>
-      <w:r>
-        <w:rPr>
-          <w:rFonts w:hint="cs"/>
-          <w:b/>
-          <w:bCs/>
-          <w:rtl/>
-        </w:rPr>
-        <w:t xml:space="preserve">ו. </w:t>
-      </w:r>
-      <w:r>
-        <w:rPr>
-          <w:rFonts w:hint="cs"/>
-          <w:b/>
-          <w:bCs/>
-          <w:u w:val="single"/>
-          <w:rtl/>
-        </w:rPr>
-        <w:t xml:space="preserve">אישור הגורם המקצועי מטעם </w:t>
-      </w:r>
-      <w:proofErr w:type="spellStart"/>
-      <w:r>
-        <w:rPr>
-          <w:rFonts w:hint="cs"/>
-          <w:b/>
-          <w:bCs/>
-          <w:u w:val="single"/>
-          <w:rtl/>
-        </w:rPr>
-        <w:t>מה''ט</w:t>
-      </w:r>
-      <w:proofErr w:type="spellEnd"/>
+        <w:t>אישור הגורם המקצועי מטעם מה''ט</w:t>
+      </w:r>
     </w:p>
     <w:p>
       <w:pPr>
@@ -23462,7 +22992,7 @@
     <w:lvl w:ilvl="0">
       <w:start w:val="1"/>
       <w:numFmt w:val="decimal"/>
-      <w:pStyle w:val="1"/>
+      <w:pStyle w:val="Heading1"/>
       <w:lvlText w:val="%1."/>
       <w:lvlJc w:val="left"/>
       <w:pPr>
@@ -23472,7 +23002,7 @@
     <w:lvl w:ilvl="1">
       <w:start w:val="1"/>
       <w:numFmt w:val="decimal"/>
-      <w:pStyle w:val="2"/>
+      <w:pStyle w:val="Heading2"/>
       <w:lvlText w:val="%1.%2."/>
       <w:lvlJc w:val="left"/>
       <w:pPr>
@@ -24615,7 +24145,7 @@
     <w:lvl w:ilvl="0" w:tplc="63366A04">
       <w:start w:val="1"/>
       <w:numFmt w:val="hebrew1"/>
-      <w:pStyle w:val="3"/>
+      <w:pStyle w:val="Heading3"/>
       <w:lvlText w:val="%1."/>
       <w:lvlJc w:val="left"/>
       <w:pPr>
@@ -25525,7 +25055,7 @@
     <w:lsdException w:name="Unresolved Mention" w:semiHidden="1" w:unhideWhenUsed="1"/>
     <w:lsdException w:name="Smart Link" w:semiHidden="1" w:unhideWhenUsed="1"/>
   </w:latentStyles>
-  <w:style w:type="paragraph" w:default="1" w:styleId="a">
+  <w:style w:type="paragraph" w:default="1" w:styleId="Normal">
     <w:name w:val="Normal"/>
     <w:qFormat/>
     <w:rsid w:val="00E67C7B"/>
@@ -25541,11 +25071,11 @@
       <w:szCs w:val="28"/>
     </w:rPr>
   </w:style>
-  <w:style w:type="paragraph" w:styleId="1">
+  <w:style w:type="paragraph" w:styleId="Heading1">
     <w:name w:val="heading 1"/>
-    <w:basedOn w:val="a"/>
-    <w:next w:val="a"/>
-    <w:link w:val="10"/>
+    <w:basedOn w:val="Normal"/>
+    <w:next w:val="Normal"/>
+    <w:link w:val="Heading1Char"/>
     <w:uiPriority w:val="9"/>
     <w:qFormat/>
     <w:rsid w:val="001F4C7D"/>
@@ -25562,11 +25092,11 @@
       <w:szCs w:val="26"/>
     </w:rPr>
   </w:style>
-  <w:style w:type="paragraph" w:styleId="2">
+  <w:style w:type="paragraph" w:styleId="Heading2">
     <w:name w:val="heading 2"/>
-    <w:basedOn w:val="a"/>
-    <w:next w:val="a"/>
-    <w:link w:val="20"/>
+    <w:basedOn w:val="Normal"/>
+    <w:next w:val="Normal"/>
+    <w:link w:val="Heading2Char"/>
     <w:uiPriority w:val="9"/>
     <w:unhideWhenUsed/>
     <w:qFormat/>
@@ -25583,11 +25113,11 @@
       <w:szCs w:val="26"/>
     </w:rPr>
   </w:style>
-  <w:style w:type="paragraph" w:styleId="3">
+  <w:style w:type="paragraph" w:styleId="Heading3">
     <w:name w:val="heading 3"/>
-    <w:basedOn w:val="a"/>
-    <w:next w:val="a"/>
-    <w:link w:val="30"/>
+    <w:basedOn w:val="Normal"/>
+    <w:next w:val="Normal"/>
+    <w:link w:val="Heading3Char"/>
     <w:uiPriority w:val="9"/>
     <w:unhideWhenUsed/>
     <w:qFormat/>
@@ -25606,11 +25136,11 @@
       <w:u w:val="single" w:color="000000"/>
     </w:rPr>
   </w:style>
-  <w:style w:type="paragraph" w:styleId="4">
+  <w:style w:type="paragraph" w:styleId="Heading4">
     <w:name w:val="heading 4"/>
-    <w:basedOn w:val="a"/>
-    <w:next w:val="a"/>
-    <w:link w:val="40"/>
+    <w:basedOn w:val="Normal"/>
+    <w:next w:val="Normal"/>
+    <w:link w:val="Heading4Char"/>
     <w:uiPriority w:val="9"/>
     <w:unhideWhenUsed/>
     <w:qFormat/>
@@ -25628,13 +25158,13 @@
       <w:color w:val="2E74B5" w:themeColor="accent1" w:themeShade="BF"/>
     </w:rPr>
   </w:style>
-  <w:style w:type="character" w:default="1" w:styleId="a0">
+  <w:style w:type="character" w:default="1" w:styleId="DefaultParagraphFont">
     <w:name w:val="Default Paragraph Font"/>
     <w:uiPriority w:val="1"/>
     <w:semiHidden/>
     <w:unhideWhenUsed/>
   </w:style>
-  <w:style w:type="table" w:default="1" w:styleId="a1">
+  <w:style w:type="table" w:default="1" w:styleId="TableNormal">
     <w:name w:val="Normal Table"/>
     <w:uiPriority w:val="99"/>
     <w:semiHidden/>
@@ -25649,7 +25179,7 @@
       </w:tblCellMar>
     </w:tblPr>
   </w:style>
-  <w:style w:type="numbering" w:default="1" w:styleId="a2">
+  <w:style w:type="numbering" w:default="1" w:styleId="NoList">
     <w:name w:val="No List"/>
     <w:uiPriority w:val="99"/>
     <w:semiHidden/>
@@ -25669,9 +25199,9 @@
       </w:tblCellMar>
     </w:tblPr>
   </w:style>
-  <w:style w:type="paragraph" w:styleId="a3">
+  <w:style w:type="paragraph" w:styleId="ListParagraph">
     <w:name w:val="List Paragraph"/>
-    <w:basedOn w:val="a"/>
+    <w:basedOn w:val="Normal"/>
     <w:uiPriority w:val="34"/>
     <w:qFormat/>
     <w:rsid w:val="00CC3D20"/>
@@ -25686,10 +25216,10 @@
       <w:sz w:val="22"/>
     </w:rPr>
   </w:style>
-  <w:style w:type="paragraph" w:styleId="a4">
+  <w:style w:type="paragraph" w:styleId="Header">
     <w:name w:val="header"/>
-    <w:basedOn w:val="a"/>
-    <w:link w:val="a5"/>
+    <w:basedOn w:val="Normal"/>
+    <w:link w:val="HeaderChar"/>
     <w:uiPriority w:val="99"/>
     <w:unhideWhenUsed/>
     <w:rsid w:val="00F25502"/>
@@ -25701,10 +25231,10 @@
       <w:spacing w:line="240" w:lineRule="auto"/>
     </w:pPr>
   </w:style>
-  <w:style w:type="character" w:customStyle="1" w:styleId="a5">
-    <w:name w:val="כותרת עליונה תו"/>
-    <w:basedOn w:val="a0"/>
-    <w:link w:val="a4"/>
+  <w:style w:type="character" w:customStyle="1" w:styleId="HeaderChar">
+    <w:name w:val="Header Char"/>
+    <w:basedOn w:val="DefaultParagraphFont"/>
+    <w:link w:val="Header"/>
     <w:uiPriority w:val="99"/>
     <w:rsid w:val="00F25502"/>
     <w:rPr>
@@ -25713,9 +25243,9 @@
       <w:sz w:val="26"/>
     </w:rPr>
   </w:style>
-  <w:style w:type="table" w:styleId="a6">
+  <w:style w:type="table" w:styleId="TableGrid0">
     <w:name w:val="Table Grid"/>
-    <w:basedOn w:val="a1"/>
+    <w:basedOn w:val="TableNormal"/>
     <w:uiPriority w:val="39"/>
     <w:rsid w:val="00E015AA"/>
     <w:pPr>
@@ -25734,7 +25264,7 @@
   </w:style>
   <w:style w:type="character" w:styleId="Hyperlink">
     <w:name w:val="Hyperlink"/>
-    <w:basedOn w:val="a0"/>
+    <w:basedOn w:val="DefaultParagraphFont"/>
     <w:uiPriority w:val="99"/>
     <w:unhideWhenUsed/>
     <w:rsid w:val="000D261B"/>
@@ -25743,10 +25273,10 @@
       <w:u w:val="single"/>
     </w:rPr>
   </w:style>
-  <w:style w:type="paragraph" w:styleId="a7">
+  <w:style w:type="paragraph" w:styleId="BalloonText">
     <w:name w:val="Balloon Text"/>
-    <w:basedOn w:val="a"/>
-    <w:link w:val="a8"/>
+    <w:basedOn w:val="Normal"/>
+    <w:link w:val="BalloonTextChar"/>
     <w:uiPriority w:val="99"/>
     <w:semiHidden/>
     <w:unhideWhenUsed/>
@@ -25760,10 +25290,10 @@
       <w:szCs w:val="16"/>
     </w:rPr>
   </w:style>
-  <w:style w:type="character" w:customStyle="1" w:styleId="a8">
-    <w:name w:val="טקסט בלונים תו"/>
-    <w:basedOn w:val="a0"/>
-    <w:link w:val="a7"/>
+  <w:style w:type="character" w:customStyle="1" w:styleId="BalloonTextChar">
+    <w:name w:val="Balloon Text Char"/>
+    <w:basedOn w:val="DefaultParagraphFont"/>
+    <w:link w:val="BalloonText"/>
     <w:uiPriority w:val="99"/>
     <w:semiHidden/>
     <w:rsid w:val="00F8613E"/>
@@ -25774,10 +25304,10 @@
       <w:szCs w:val="16"/>
     </w:rPr>
   </w:style>
-  <w:style w:type="paragraph" w:styleId="HTML">
+  <w:style w:type="paragraph" w:styleId="HTMLPreformatted">
     <w:name w:val="HTML Preformatted"/>
-    <w:basedOn w:val="a"/>
-    <w:link w:val="HTML0"/>
+    <w:basedOn w:val="Normal"/>
+    <w:link w:val="HTMLPreformattedChar"/>
     <w:uiPriority w:val="99"/>
     <w:semiHidden/>
     <w:unhideWhenUsed/>
@@ -25812,10 +25342,10 @@
       <w:szCs w:val="20"/>
     </w:rPr>
   </w:style>
-  <w:style w:type="character" w:customStyle="1" w:styleId="HTML0">
-    <w:name w:val="HTML מעוצב מראש תו"/>
-    <w:basedOn w:val="a0"/>
-    <w:link w:val="HTML"/>
+  <w:style w:type="character" w:customStyle="1" w:styleId="HTMLPreformattedChar">
+    <w:name w:val="HTML Preformatted Char"/>
+    <w:basedOn w:val="DefaultParagraphFont"/>
+    <w:link w:val="HTMLPreformatted"/>
     <w:uiPriority w:val="99"/>
     <w:semiHidden/>
     <w:rsid w:val="00F83B4F"/>
@@ -25825,10 +25355,10 @@
       <w:szCs w:val="20"/>
     </w:rPr>
   </w:style>
-  <w:style w:type="character" w:customStyle="1" w:styleId="10">
-    <w:name w:val="כותרת 1 תו"/>
-    <w:basedOn w:val="a0"/>
-    <w:link w:val="1"/>
+  <w:style w:type="character" w:customStyle="1" w:styleId="Heading1Char">
+    <w:name w:val="Heading 1 Char"/>
+    <w:basedOn w:val="DefaultParagraphFont"/>
+    <w:link w:val="Heading1"/>
     <w:uiPriority w:val="9"/>
     <w:rsid w:val="001F4C7D"/>
     <w:rPr>
@@ -25840,10 +25370,10 @@
       <w:szCs w:val="26"/>
     </w:rPr>
   </w:style>
-  <w:style w:type="character" w:customStyle="1" w:styleId="20">
-    <w:name w:val="כותרת 2 תו"/>
-    <w:basedOn w:val="a0"/>
-    <w:link w:val="2"/>
+  <w:style w:type="character" w:customStyle="1" w:styleId="Heading2Char">
+    <w:name w:val="Heading 2 Char"/>
+    <w:basedOn w:val="DefaultParagraphFont"/>
+    <w:link w:val="Heading2"/>
     <w:uiPriority w:val="9"/>
     <w:rsid w:val="001F4C7D"/>
     <w:rPr>
@@ -25853,10 +25383,10 @@
       <w:szCs w:val="26"/>
     </w:rPr>
   </w:style>
-  <w:style w:type="character" w:customStyle="1" w:styleId="30">
-    <w:name w:val="כותרת 3 תו"/>
-    <w:basedOn w:val="a0"/>
-    <w:link w:val="3"/>
+  <w:style w:type="character" w:customStyle="1" w:styleId="Heading3Char">
+    <w:name w:val="Heading 3 Char"/>
+    <w:basedOn w:val="DefaultParagraphFont"/>
+    <w:link w:val="Heading3"/>
     <w:uiPriority w:val="9"/>
     <w:rsid w:val="001F4C7D"/>
     <w:rPr>
@@ -25871,7 +25401,7 @@
   </w:style>
   <w:style w:type="paragraph" w:customStyle="1" w:styleId="fs-1p4">
     <w:name w:val="fs-1p4"/>
-    <w:basedOn w:val="a"/>
+    <w:basedOn w:val="Normal"/>
     <w:rsid w:val="00A3556A"/>
     <w:pPr>
       <w:bidi w:val="0"/>
@@ -25887,7 +25417,7 @@
   </w:style>
   <w:style w:type="character" w:styleId="FollowedHyperlink">
     <w:name w:val="FollowedHyperlink"/>
-    <w:basedOn w:val="a0"/>
+    <w:basedOn w:val="DefaultParagraphFont"/>
     <w:uiPriority w:val="99"/>
     <w:semiHidden/>
     <w:unhideWhenUsed/>
@@ -25897,9 +25427,9 @@
       <w:u w:val="single"/>
     </w:rPr>
   </w:style>
-  <w:style w:type="character" w:customStyle="1" w:styleId="11">
+  <w:style w:type="character" w:customStyle="1" w:styleId="1">
     <w:name w:val="אזכור לא מזוהה1"/>
-    <w:basedOn w:val="a0"/>
+    <w:basedOn w:val="DefaultParagraphFont"/>
     <w:uiPriority w:val="99"/>
     <w:semiHidden/>
     <w:unhideWhenUsed/>
@@ -25909,7 +25439,7 @@
       <w:shd w:val="clear" w:color="auto" w:fill="E1DFDD"/>
     </w:rPr>
   </w:style>
-  <w:style w:type="paragraph" w:styleId="a9">
+  <w:style w:type="paragraph" w:styleId="NoSpacing">
     <w:name w:val="No Spacing"/>
     <w:uiPriority w:val="1"/>
     <w:qFormat/>
@@ -25926,10 +25456,10 @@
       <w:szCs w:val="28"/>
     </w:rPr>
   </w:style>
-  <w:style w:type="character" w:customStyle="1" w:styleId="40">
-    <w:name w:val="כותרת 4 תו"/>
-    <w:basedOn w:val="a0"/>
-    <w:link w:val="4"/>
+  <w:style w:type="character" w:customStyle="1" w:styleId="Heading4Char">
+    <w:name w:val="Heading 4 Char"/>
+    <w:basedOn w:val="DefaultParagraphFont"/>
+    <w:link w:val="Heading4"/>
     <w:uiPriority w:val="9"/>
     <w:rsid w:val="00437B77"/>
     <w:rPr>

</xml_diff>